<commit_message>
Dodanie rozdzialu "Algorytm regulatora PID"
</commit_message>
<xml_diff>
--- a/Praca Inzynierska - Dawid Szymczyk.docx
+++ b/Praca Inzynierska - Dawid Szymczyk.docx
@@ -175,6 +175,7 @@
         <w:spacing w:after="0" w:line="240" w:lineRule="auto"/>
         <w:jc w:val="center"/>
       </w:pPr>
+      <w:proofErr w:type="gramStart"/>
       <w:r>
         <w:rPr>
           <w:sz w:val="32"/>
@@ -182,6 +183,7 @@
         </w:rPr>
         <w:t>pt</w:t>
       </w:r>
+      <w:proofErr w:type="gramEnd"/>
       <w:r>
         <w:rPr>
           <w:sz w:val="32"/>
@@ -219,12 +221,21 @@
         <w:spacing w:after="0" w:line="240" w:lineRule="auto"/>
         <w:jc w:val="center"/>
       </w:pPr>
+      <w:proofErr w:type="gramStart"/>
       <w:r>
         <w:rPr>
           <w:sz w:val="48"/>
           <w:szCs w:val="48"/>
         </w:rPr>
-        <w:t>z zastosowaniem regulatora PID</w:t>
+        <w:t>z</w:t>
+      </w:r>
+      <w:proofErr w:type="gramEnd"/>
+      <w:r>
+        <w:rPr>
+          <w:sz w:val="48"/>
+          <w:szCs w:val="48"/>
+        </w:rPr>
+        <w:t xml:space="preserve"> zastosowaniem regulatora PID</w:t>
       </w:r>
       <w:r>
         <w:rPr>
@@ -255,7 +266,11 @@
         <w:spacing w:after="0" w:line="240" w:lineRule="auto"/>
       </w:pPr>
       <w:r>
-        <w:t>Imię i nazwisko dyplomanta:</w:t>
+        <w:t>Imię i nazwisko dyplomanta</w:t>
+      </w:r>
+      <w:proofErr w:type="gramStart"/>
+      <w:r>
+        <w:t>:</w:t>
       </w:r>
       <w:r>
         <w:rPr>
@@ -268,7 +283,14 @@
           <w:b/>
         </w:rPr>
         <w:tab/>
-        <w:t>Dawid Szymczyk</w:t>
+        <w:t>Dawid</w:t>
+      </w:r>
+      <w:proofErr w:type="gramEnd"/>
+      <w:r>
+        <w:rPr>
+          <w:b/>
+        </w:rPr>
+        <w:t xml:space="preserve"> Szymczyk</w:t>
       </w:r>
     </w:p>
     <w:p>
@@ -366,23 +388,58 @@
           <w:lang w:val="en-US"/>
         </w:rPr>
         <w:tab/>
-        <w:t>dr inż. Łukasz Rauch</w:t>
+      </w:r>
+      <w:proofErr w:type="spellStart"/>
+      <w:r>
+        <w:rPr>
+          <w:lang w:val="en-US"/>
+        </w:rPr>
+        <w:t>dr</w:t>
+      </w:r>
+      <w:proofErr w:type="spellEnd"/>
+      <w:r>
+        <w:rPr>
+          <w:lang w:val="en-US"/>
+        </w:rPr>
+        <w:t xml:space="preserve"> </w:t>
+      </w:r>
+      <w:proofErr w:type="spellStart"/>
+      <w:r>
+        <w:rPr>
+          <w:lang w:val="en-US"/>
+        </w:rPr>
+        <w:t>inż</w:t>
+      </w:r>
+      <w:proofErr w:type="spellEnd"/>
+      <w:r>
+        <w:rPr>
+          <w:lang w:val="en-US"/>
+        </w:rPr>
+        <w:t>. Łukasz Rauch</w:t>
       </w:r>
     </w:p>
     <w:p>
       <w:pPr>
         <w:spacing w:after="0" w:line="240" w:lineRule="auto"/>
       </w:pPr>
+      <w:proofErr w:type="spellStart"/>
       <w:r>
         <w:rPr>
           <w:lang w:val="en-US"/>
         </w:rPr>
-        <w:t xml:space="preserve">Recenzent: </w:t>
-      </w:r>
+        <w:t>Recenzent</w:t>
+      </w:r>
+      <w:proofErr w:type="spellEnd"/>
       <w:r>
         <w:rPr>
           <w:lang w:val="en-US"/>
         </w:rPr>
+        <w:t xml:space="preserve">: </w:t>
+      </w:r>
+      <w:r>
+        <w:rPr>
+          <w:lang w:val="en-US"/>
+        </w:rPr>
         <w:tab/>
       </w:r>
       <w:r>
@@ -402,7 +459,34 @@
           <w:lang w:val="en-US"/>
         </w:rPr>
         <w:tab/>
-        <w:t xml:space="preserve">dr inż. </w:t>
+      </w:r>
+      <w:proofErr w:type="spellStart"/>
+      <w:r>
+        <w:rPr>
+          <w:lang w:val="en-US"/>
+        </w:rPr>
+        <w:t>dr</w:t>
+      </w:r>
+      <w:proofErr w:type="spellEnd"/>
+      <w:r>
+        <w:rPr>
+          <w:lang w:val="en-US"/>
+        </w:rPr>
+        <w:t xml:space="preserve"> </w:t>
+      </w:r>
+      <w:proofErr w:type="spellStart"/>
+      <w:r>
+        <w:rPr>
+          <w:lang w:val="en-US"/>
+        </w:rPr>
+        <w:t>inż</w:t>
+      </w:r>
+      <w:proofErr w:type="spellEnd"/>
+      <w:r>
+        <w:rPr>
+          <w:lang w:val="en-US"/>
+        </w:rPr>
+        <w:t xml:space="preserve">. </w:t>
       </w:r>
       <w:r>
         <w:t>Zbigniew Mitura</w:t>
@@ -440,7 +524,11 @@
         <w:spacing w:after="0" w:line="240" w:lineRule="auto"/>
       </w:pPr>
       <w:r>
-        <w:t>Podpis dyplomanta:</w:t>
+        <w:t>Podpis dyplomanta</w:t>
+      </w:r>
+      <w:proofErr w:type="gramStart"/>
+      <w:r>
+        <w:t>:</w:t>
       </w:r>
       <w:r>
         <w:tab/>
@@ -459,7 +547,11 @@
       </w:r>
       <w:r>
         <w:tab/>
-        <w:t>Podpis promotora:</w:t>
+        <w:t>Podpis</w:t>
+      </w:r>
+      <w:proofErr w:type="gramEnd"/>
+      <w:r>
+        <w:t xml:space="preserve"> promotora:</w:t>
       </w:r>
     </w:p>
     <w:p>
@@ -670,21 +762,69 @@
           <w:b/>
           <w:i/>
         </w:rPr>
-        <w:t>Oświadczam, świadomy(-a) odpowiedzialności karnej za poświadczenie nieprawdy,</w:t>
-      </w:r>
+        <w:t xml:space="preserve">Oświadczam, świadomy(-a) odpowiedzialności karnej za poświadczenie </w:t>
+      </w:r>
+      <w:proofErr w:type="gramStart"/>
       <w:r>
         <w:rPr>
           <w:b/>
           <w:i/>
         </w:rPr>
-        <w:t xml:space="preserve">                     </w:t>
+        <w:t>nieprawdy,</w:t>
       </w:r>
       <w:r>
         <w:rPr>
           <w:b/>
           <w:i/>
         </w:rPr>
-        <w:t xml:space="preserve"> że niniejszy projekt inżynierski wykonałem(-am) osobiście i samodzielnie i że nie korzystałem(-am) ze źródeł innych niż wymienione w pracy.</w:t>
+        <w:t xml:space="preserve">                     </w:t>
+      </w:r>
+      <w:r>
+        <w:rPr>
+          <w:b/>
+          <w:i/>
+        </w:rPr>
+        <w:t xml:space="preserve"> że</w:t>
+      </w:r>
+      <w:proofErr w:type="gramEnd"/>
+      <w:r>
+        <w:rPr>
+          <w:b/>
+          <w:i/>
+        </w:rPr>
+        <w:t xml:space="preserve"> niniejszy projekt inżynierski wykonałem(-</w:t>
+      </w:r>
+      <w:proofErr w:type="spellStart"/>
+      <w:r>
+        <w:rPr>
+          <w:b/>
+          <w:i/>
+        </w:rPr>
+        <w:t>am</w:t>
+      </w:r>
+      <w:proofErr w:type="spellEnd"/>
+      <w:r>
+        <w:rPr>
+          <w:b/>
+          <w:i/>
+        </w:rPr>
+        <w:t>) osobiście i samodzielnie i że nie korzystałem(-</w:t>
+      </w:r>
+      <w:proofErr w:type="spellStart"/>
+      <w:r>
+        <w:rPr>
+          <w:b/>
+          <w:i/>
+        </w:rPr>
+        <w:t>am</w:t>
+      </w:r>
+      <w:proofErr w:type="spellEnd"/>
+      <w:r>
+        <w:rPr>
+          <w:b/>
+          <w:i/>
+        </w:rPr>
+        <w:t>) ze źródeł innych niż wymienione w pracy.</w:t>
       </w:r>
     </w:p>
     <w:p>
@@ -922,7 +1062,7 @@
         <w:keepNext/>
         <w:keepLines/>
         <w:numPr>
-          <w:ilvl w:val="1"/>
+          <w:ilvl w:val="0"/>
           <w:numId w:val="2"/>
         </w:numPr>
         <w:spacing w:after="0"/>
@@ -933,7 +1073,7 @@
         <w:rPr>
           <w:rFonts w:eastAsia="Calibri"/>
         </w:rPr>
-        <w:t>Współczynnik P</w:t>
+        <w:t>Oprogramowanie</w:t>
       </w:r>
     </w:p>
     <w:p>
@@ -952,26 +1092,7 @@
         <w:rPr>
           <w:rFonts w:eastAsia="Calibri"/>
         </w:rPr>
-        <w:t>Współczynnik I</w:t>
-      </w:r>
-    </w:p>
-    <w:p>
-      <w:pPr>
-        <w:keepNext/>
-        <w:keepLines/>
-        <w:numPr>
-          <w:ilvl w:val="1"/>
-          <w:numId w:val="2"/>
-        </w:numPr>
-        <w:spacing w:after="0"/>
-        <w:ind w:hanging="360"/>
-        <w:contextualSpacing/>
-      </w:pPr>
-      <w:r>
-        <w:rPr>
-          <w:rFonts w:eastAsia="Calibri"/>
-        </w:rPr>
-        <w:t>Współczynnik D</w:t>
+        <w:t>Implementacja regulatora PID</w:t>
       </w:r>
     </w:p>
     <w:p>
@@ -986,30 +1107,13 @@
         <w:ind w:hanging="360"/>
         <w:contextualSpacing/>
       </w:pPr>
-      <w:r>
-        <w:rPr>
-          <w:rFonts w:eastAsia="Calibri"/>
-        </w:rPr>
-        <w:t>Oprogramowanie</w:t>
-      </w:r>
-    </w:p>
-    <w:p>
-      <w:pPr>
-        <w:keepNext/>
-        <w:keepLines/>
-        <w:numPr>
-          <w:ilvl w:val="1"/>
-          <w:numId w:val="2"/>
-        </w:numPr>
-        <w:spacing w:after="0"/>
-        <w:ind w:hanging="360"/>
-        <w:contextualSpacing/>
-      </w:pPr>
-      <w:r>
-        <w:rPr>
-          <w:rFonts w:eastAsia="Calibri"/>
-        </w:rPr>
-        <w:t>Implementacja regulatora PID</w:t>
+      <w:bookmarkStart w:id="0" w:name="h.gjdgxs"/>
+      <w:bookmarkEnd w:id="0"/>
+      <w:r>
+        <w:rPr>
+          <w:rFonts w:eastAsia="Calibri"/>
+        </w:rPr>
+        <w:t>Wyniki</w:t>
       </w:r>
     </w:p>
     <w:p>
@@ -1024,13 +1128,11 @@
         <w:ind w:hanging="360"/>
         <w:contextualSpacing/>
       </w:pPr>
-      <w:bookmarkStart w:id="0" w:name="h.gjdgxs"/>
-      <w:bookmarkEnd w:id="0"/>
-      <w:r>
-        <w:rPr>
-          <w:rFonts w:eastAsia="Calibri"/>
-        </w:rPr>
-        <w:t>Wyniki</w:t>
+      <w:r>
+        <w:rPr>
+          <w:rFonts w:eastAsia="Calibri"/>
+        </w:rPr>
+        <w:t>Podsumowanie</w:t>
       </w:r>
     </w:p>
     <w:p>
@@ -1049,27 +1151,29 @@
         <w:rPr>
           <w:rFonts w:eastAsia="Calibri"/>
         </w:rPr>
-        <w:t>Podsumowanie</w:t>
-      </w:r>
-    </w:p>
-    <w:p>
-      <w:pPr>
-        <w:keepNext/>
-        <w:keepLines/>
-        <w:numPr>
-          <w:ilvl w:val="0"/>
-          <w:numId w:val="2"/>
-        </w:numPr>
+        <w:t>Bibliografia</w:t>
+      </w:r>
+    </w:p>
+    <w:p>
+      <w:pPr>
+        <w:keepNext/>
+        <w:keepLines/>
         <w:spacing w:after="0"/>
-        <w:ind w:hanging="360"/>
-        <w:contextualSpacing/>
-      </w:pPr>
-      <w:r>
-        <w:rPr>
-          <w:rFonts w:eastAsia="Calibri"/>
-        </w:rPr>
-        <w:t>Bibliografia</w:t>
-      </w:r>
+      </w:pPr>
+    </w:p>
+    <w:p>
+      <w:pPr>
+        <w:keepNext/>
+        <w:keepLines/>
+        <w:spacing w:after="0"/>
+      </w:pPr>
+    </w:p>
+    <w:p>
+      <w:pPr>
+        <w:keepNext/>
+        <w:keepLines/>
+        <w:spacing w:after="0"/>
+      </w:pPr>
     </w:p>
     <w:p>
       <w:pPr>
@@ -1224,7 +1328,35 @@
         <w:rPr>
           <w:color w:val="auto"/>
         </w:rPr>
-        <w:t>Ludzie zawsze dążyli do udoskonalania świata wokół siebie, a głównie do tego, aby życie stało się łatwiejsze. Jeszcze kilka lat temu drony były technologią zarezerwowaną wyłącznie dla wojska. Dziś są w zasięgu ręki każdego z nas. Używają ich firmy z branży filmowej i reklamowej. Coraz częściej spotkamy też amatorskie filmiki nagrywane przy pomocy dronów. Wraz z upływem lat sprzęt ten jest coraz bardziej doskonały, ma coraz więcej możliwości no i jest ogólnie dostępny.</w:t>
+        <w:t xml:space="preserve">Ludzie zawsze dążyli do udoskonalania świata wokół siebie, a głównie do tego, aby życie stało się łatwiejsze. Jeszcze kilka lat temu </w:t>
+      </w:r>
+      <w:proofErr w:type="spellStart"/>
+      <w:r>
+        <w:rPr>
+          <w:color w:val="auto"/>
+        </w:rPr>
+        <w:t>drony</w:t>
+      </w:r>
+      <w:proofErr w:type="spellEnd"/>
+      <w:r>
+        <w:rPr>
+          <w:color w:val="auto"/>
+        </w:rPr>
+        <w:t xml:space="preserve"> były technologią zarezerwowaną wyłącznie dla wojska. Dziś są w zasięgu ręki każdego z nas. Używają ich firmy z branży filmowej i reklamowej. Coraz częściej spotkamy też amatorskie filmiki nagrywane przy pomocy </w:t>
+      </w:r>
+      <w:proofErr w:type="spellStart"/>
+      <w:r>
+        <w:rPr>
+          <w:color w:val="auto"/>
+        </w:rPr>
+        <w:t>dronów</w:t>
+      </w:r>
+      <w:proofErr w:type="spellEnd"/>
+      <w:r>
+        <w:rPr>
+          <w:color w:val="auto"/>
+        </w:rPr>
+        <w:t>. Wraz z upływem lat sprzęt ten jest coraz bardziej doskonały, ma coraz więcej możliwości no i jest ogólnie dostępny.</w:t>
       </w:r>
     </w:p>
     <w:p>
@@ -1239,23 +1371,73 @@
           <w:color w:val="auto"/>
         </w:rPr>
       </w:pPr>
+      <w:proofErr w:type="spellStart"/>
       <w:r>
         <w:rPr>
           <w:color w:val="auto"/>
         </w:rPr>
-        <w:t xml:space="preserve">Drony przestają być już tylko technologiczną ciekawostką, coraz więcej firm szuka możliwości "zatrudniania" ich w przedsiębiorstwie. Drony w branży filmowej i reklamowej za sprawą niespotykanych wcześniej możliwości w zakresie fotografowania czy filmowania wnoszą nową jakość. Leśnicy w poszukiwaniu potencjalnego zagrożenia przeczesują za ich pomocą lasy. Spółki energetyczne wykorzystują je do monitorowania stanu instalacji, </w:t>
-      </w:r>
+        <w:t>Drony</w:t>
+      </w:r>
+      <w:proofErr w:type="spellEnd"/>
       <w:r>
         <w:rPr>
           <w:color w:val="auto"/>
         </w:rPr>
+        <w:t xml:space="preserve"> przestają być już tylko technologiczną ciekawostką, coraz więcej firm szuka możliwości "zatrudniania" ich w przedsiębiorstwie. </w:t>
+      </w:r>
+      <w:proofErr w:type="spellStart"/>
+      <w:r>
+        <w:rPr>
+          <w:color w:val="auto"/>
+        </w:rPr>
+        <w:t>Drony</w:t>
+      </w:r>
+      <w:proofErr w:type="spellEnd"/>
+      <w:r>
+        <w:rPr>
+          <w:color w:val="auto"/>
+        </w:rPr>
+        <w:t xml:space="preserve"> w branży filmowej i reklamowej za sprawą niespotykanych wcześniej możliwości w zakresie fotografowania czy filmowania wnoszą </w:t>
+      </w:r>
+      <w:proofErr w:type="gramStart"/>
+      <w:r>
+        <w:rPr>
+          <w:color w:val="auto"/>
+        </w:rPr>
+        <w:t>nową jakość</w:t>
+      </w:r>
+      <w:proofErr w:type="gramEnd"/>
+      <w:r>
+        <w:rPr>
+          <w:color w:val="auto"/>
+        </w:rPr>
+        <w:t xml:space="preserve">. Leśnicy w poszukiwaniu potencjalnego zagrożenia przeczesują za ich pomocą lasy. Spółki energetyczne wykorzystują je do monitorowania stanu instalacji, </w:t>
+      </w:r>
+      <w:r>
+        <w:rPr>
+          <w:color w:val="auto"/>
+        </w:rPr>
         <w:br/>
       </w:r>
       <w:r>
         <w:rPr>
           <w:color w:val="auto"/>
         </w:rPr>
-        <w:t>a firmy ochroniarskie do kompleksowego monitoringu obiektów. Drony są wykorzystywane przez instytuty badawcze, wykorzystuje je także dużo służb cywilnych.</w:t>
+        <w:t xml:space="preserve">a firmy ochroniarskie do kompleksowego monitoringu obiektów. </w:t>
+      </w:r>
+      <w:proofErr w:type="spellStart"/>
+      <w:r>
+        <w:rPr>
+          <w:color w:val="auto"/>
+        </w:rPr>
+        <w:t>Drony</w:t>
+      </w:r>
+      <w:proofErr w:type="spellEnd"/>
+      <w:r>
+        <w:rPr>
+          <w:color w:val="auto"/>
+        </w:rPr>
+        <w:t xml:space="preserve"> są wykorzystywane przez instytuty badawcze, wykorzystuje je także dużo służb cywilnych.</w:t>
       </w:r>
     </w:p>
     <w:p>
@@ -1919,7 +2101,23 @@
           <w:rFonts w:eastAsia="Calibri" w:cs="Times New Roman"/>
           <w:i w:val="0"/>
         </w:rPr>
-        <w:t xml:space="preserve">opiera się na układzie Broadcom BCM2835, w którego skład wchodzi procesor </w:t>
+        <w:t xml:space="preserve">opiera się na układzie </w:t>
+      </w:r>
+      <w:proofErr w:type="spellStart"/>
+      <w:r>
+        <w:rPr>
+          <w:rFonts w:eastAsia="Calibri" w:cs="Times New Roman"/>
+          <w:i w:val="0"/>
+        </w:rPr>
+        <w:t>Broadcom</w:t>
+      </w:r>
+      <w:proofErr w:type="spellEnd"/>
+      <w:r>
+        <w:rPr>
+          <w:rFonts w:eastAsia="Calibri" w:cs="Times New Roman"/>
+          <w:i w:val="0"/>
+        </w:rPr>
+        <w:t xml:space="preserve"> BCM2835, w którego skład wchodzi procesor </w:t>
       </w:r>
       <w:r>
         <w:rPr>
@@ -1934,7 +2132,39 @@
           <w:rFonts w:eastAsia="Calibri" w:cs="Times New Roman"/>
           <w:i w:val="0"/>
         </w:rPr>
-        <w:t xml:space="preserve"> o mocy 700MHz oraz 1 GB pamięci ram, które jest również współdzielone z procesorem graficznym. Urządzenie posiada również cztery wejścia USB, wyjście na kartę microSD, wyjście Ethernet, wyjście microUSB służące do zasilania, wyjście muzyczne Jack 3,5 mm, wyjście HDMI, oraz 40 pinów GPIO</w:t>
+        <w:t xml:space="preserve"> o mocy 700MHz oraz 1 GB pamięci ram, które jest również współdzielone z procesorem graficznym. Urządzenie posiada również cztery wejścia USB, wyjście na kartę </w:t>
+      </w:r>
+      <w:proofErr w:type="spellStart"/>
+      <w:r>
+        <w:rPr>
+          <w:rFonts w:eastAsia="Calibri" w:cs="Times New Roman"/>
+          <w:i w:val="0"/>
+        </w:rPr>
+        <w:t>microSD</w:t>
+      </w:r>
+      <w:proofErr w:type="spellEnd"/>
+      <w:r>
+        <w:rPr>
+          <w:rFonts w:eastAsia="Calibri" w:cs="Times New Roman"/>
+          <w:i w:val="0"/>
+        </w:rPr>
+        <w:t xml:space="preserve">, wyjście Ethernet, wyjście </w:t>
+      </w:r>
+      <w:proofErr w:type="spellStart"/>
+      <w:r>
+        <w:rPr>
+          <w:rFonts w:eastAsia="Calibri" w:cs="Times New Roman"/>
+          <w:i w:val="0"/>
+        </w:rPr>
+        <w:t>microUSB</w:t>
+      </w:r>
+      <w:proofErr w:type="spellEnd"/>
+      <w:r>
+        <w:rPr>
+          <w:rFonts w:eastAsia="Calibri" w:cs="Times New Roman"/>
+          <w:i w:val="0"/>
+        </w:rPr>
+        <w:t xml:space="preserve"> służące do zasilania, wyjście muzyczne Jack 3,5 mm, wyjście HDMI, oraz 40 pinów GPIO</w:t>
       </w:r>
       <w:r>
         <w:rPr>
@@ -1949,8 +2179,36 @@
           <w:i w:val="0"/>
           <w:color w:val="000000" w:themeColor="text1"/>
         </w:rPr>
-        <w:t>General Purpose Input/Output</w:t>
-      </w:r>
+        <w:t xml:space="preserve">General </w:t>
+      </w:r>
+      <w:proofErr w:type="spellStart"/>
+      <w:r>
+        <w:rPr>
+          <w:rFonts w:eastAsia="Calibri" w:cs="Times New Roman"/>
+          <w:i w:val="0"/>
+          <w:color w:val="000000" w:themeColor="text1"/>
+        </w:rPr>
+        <w:t>Purpose</w:t>
+      </w:r>
+      <w:proofErr w:type="spellEnd"/>
+      <w:r>
+        <w:rPr>
+          <w:rFonts w:eastAsia="Calibri" w:cs="Times New Roman"/>
+          <w:i w:val="0"/>
+          <w:color w:val="000000" w:themeColor="text1"/>
+        </w:rPr>
+        <w:t xml:space="preserve"> Input/</w:t>
+      </w:r>
+      <w:proofErr w:type="spellStart"/>
+      <w:r>
+        <w:rPr>
+          <w:rFonts w:eastAsia="Calibri" w:cs="Times New Roman"/>
+          <w:i w:val="0"/>
+          <w:color w:val="000000" w:themeColor="text1"/>
+        </w:rPr>
+        <w:t>Output</w:t>
+      </w:r>
+      <w:proofErr w:type="spellEnd"/>
       <w:r>
         <w:rPr>
           <w:rFonts w:eastAsia="Calibri" w:cs="Times New Roman"/>
@@ -2025,12 +2283,14 @@
         </w:rPr>
         <w:t xml:space="preserve">a, jak </w:t>
       </w:r>
+      <w:proofErr w:type="spellStart"/>
       <w:r>
         <w:rPr>
           <w:rFonts w:eastAsia="Calibri" w:cs="Times New Roman"/>
         </w:rPr>
         <w:t>Raspbian</w:t>
       </w:r>
+      <w:proofErr w:type="spellEnd"/>
       <w:r>
         <w:rPr>
           <w:rFonts w:eastAsia="Calibri" w:cs="Times New Roman"/>
@@ -2094,12 +2354,14 @@
         <w:lastRenderedPageBreak/>
         <w:t xml:space="preserve">dystrybucji </w:t>
       </w:r>
+      <w:proofErr w:type="spellStart"/>
       <w:r>
         <w:rPr>
           <w:rFonts w:eastAsia="Calibri" w:cs="Times New Roman"/>
         </w:rPr>
         <w:t>Debian</w:t>
       </w:r>
+      <w:proofErr w:type="spellEnd"/>
       <w:r>
         <w:rPr>
           <w:rFonts w:eastAsia="Calibri" w:cs="Times New Roman"/>
@@ -2551,13 +2813,22 @@
           <w:rFonts w:eastAsia="Calibri"/>
           <w:color w:val="auto"/>
         </w:rPr>
-        <w:t>nr 2). Piny</w:t>
-      </w:r>
+        <w:t>nr</w:t>
+      </w:r>
+      <w:proofErr w:type="gramStart"/>
       <w:r>
         <w:rPr>
           <w:rFonts w:eastAsia="Calibri"/>
           <w:color w:val="auto"/>
         </w:rPr>
+        <w:t xml:space="preserve"> 2). Piny</w:t>
+      </w:r>
+      <w:proofErr w:type="gramEnd"/>
+      <w:r>
+        <w:rPr>
+          <w:rFonts w:eastAsia="Calibri"/>
+          <w:color w:val="auto"/>
+        </w:rPr>
         <w:t xml:space="preserve"> </w:t>
       </w:r>
       <w:r>
@@ -2582,7 +2853,161 @@
         <w:rPr>
           <w:rFonts w:eastAsia="Calibri"/>
         </w:rPr>
-        <w:t xml:space="preserve"> komunikacyjną I2C(inter-integrated circuit, magistrala do przesyłania danych w urządzeniach elektronicznych, posiada wiele węzłów master, przepustowość do 3,4 MBit, 7 bitowe adresy węzłów slave, każde urządzenie podpięte do magistrali posiada własny adres, dane podzielone są na 8 bitowe części, kilka bitów kontrolujących komunikacje jak nadawca, odbiorca, kierunek przesyłu danych), SPI(Serial Peripheral Interface, szeregowy, synchroniczny interfejs urządzeń peryferyjnych, posiada jeden węzeł master, komunikacja odbywa się za pomocą trzech linii, z układu peryferyjnego, do układu peryferyjnego i sygnału zegarowego), UART(Universal Asynchronous Receiver and Transmitter, układ scalony używany do tłumaczenia danych pomiędzy transmisją równoległą a transmisją szeregową, konwertuje strumień bitów w bajty, które komputer może przetworzyć), PWM(pulse-width modulation), piny zasilające </w:t>
+        <w:t xml:space="preserve"> komunikacyjną I2C(</w:t>
+      </w:r>
+      <w:proofErr w:type="spellStart"/>
+      <w:r>
+        <w:rPr>
+          <w:rFonts w:eastAsia="Calibri"/>
+        </w:rPr>
+        <w:t>inter-integrated</w:t>
+      </w:r>
+      <w:proofErr w:type="spellEnd"/>
+      <w:r>
+        <w:rPr>
+          <w:rFonts w:eastAsia="Calibri"/>
+        </w:rPr>
+        <w:t xml:space="preserve"> </w:t>
+      </w:r>
+      <w:proofErr w:type="spellStart"/>
+      <w:r>
+        <w:rPr>
+          <w:rFonts w:eastAsia="Calibri"/>
+        </w:rPr>
+        <w:t>circuit</w:t>
+      </w:r>
+      <w:proofErr w:type="spellEnd"/>
+      <w:r>
+        <w:rPr>
+          <w:rFonts w:eastAsia="Calibri"/>
+        </w:rPr>
+        <w:t xml:space="preserve">, magistrala do przesyłania danych w urządzeniach elektronicznych, posiada wiele węzłów master, przepustowość do 3,4 </w:t>
+      </w:r>
+      <w:proofErr w:type="spellStart"/>
+      <w:r>
+        <w:rPr>
+          <w:rFonts w:eastAsia="Calibri"/>
+        </w:rPr>
+        <w:t>MBit</w:t>
+      </w:r>
+      <w:proofErr w:type="spellEnd"/>
+      <w:r>
+        <w:rPr>
+          <w:rFonts w:eastAsia="Calibri"/>
+        </w:rPr>
+        <w:t xml:space="preserve">, 7 bitowe adresy węzłów slave, każde urządzenie podpięte do magistrali posiada własny adres, dane podzielone są na 8 bitowe części, kilka bitów kontrolujących komunikacje jak nadawca, odbiorca, kierunek </w:t>
+      </w:r>
+      <w:proofErr w:type="spellStart"/>
+      <w:r>
+        <w:rPr>
+          <w:rFonts w:eastAsia="Calibri"/>
+        </w:rPr>
+        <w:t>przesyłu</w:t>
+      </w:r>
+      <w:proofErr w:type="spellEnd"/>
+      <w:r>
+        <w:rPr>
+          <w:rFonts w:eastAsia="Calibri"/>
+        </w:rPr>
+        <w:t xml:space="preserve"> danych), SPI(Serial </w:t>
+      </w:r>
+      <w:proofErr w:type="spellStart"/>
+      <w:r>
+        <w:rPr>
+          <w:rFonts w:eastAsia="Calibri"/>
+        </w:rPr>
+        <w:t>Peripheral</w:t>
+      </w:r>
+      <w:proofErr w:type="spellEnd"/>
+      <w:r>
+        <w:rPr>
+          <w:rFonts w:eastAsia="Calibri"/>
+        </w:rPr>
+        <w:t xml:space="preserve"> Interface, szeregowy, synchroniczny interfejs urządzeń peryferyjnych, posiada jeden węzeł master, komunikacja odbywa się za pomocą trzech linii, z układu peryferyjnego, do układu peryferyjnego i sygnału zegarowego), UART(Universal </w:t>
+      </w:r>
+      <w:proofErr w:type="spellStart"/>
+      <w:r>
+        <w:rPr>
+          <w:rFonts w:eastAsia="Calibri"/>
+        </w:rPr>
+        <w:t>Asynchronous</w:t>
+      </w:r>
+      <w:proofErr w:type="spellEnd"/>
+      <w:r>
+        <w:rPr>
+          <w:rFonts w:eastAsia="Calibri"/>
+        </w:rPr>
+        <w:t xml:space="preserve"> </w:t>
+      </w:r>
+      <w:proofErr w:type="spellStart"/>
+      <w:r>
+        <w:rPr>
+          <w:rFonts w:eastAsia="Calibri"/>
+        </w:rPr>
+        <w:t>Receiver</w:t>
+      </w:r>
+      <w:proofErr w:type="spellEnd"/>
+      <w:r>
+        <w:rPr>
+          <w:rFonts w:eastAsia="Calibri"/>
+        </w:rPr>
+        <w:t xml:space="preserve"> and </w:t>
+      </w:r>
+      <w:proofErr w:type="spellStart"/>
+      <w:r>
+        <w:rPr>
+          <w:rFonts w:eastAsia="Calibri"/>
+        </w:rPr>
+        <w:t>Transmitter</w:t>
+      </w:r>
+      <w:proofErr w:type="spellEnd"/>
+      <w:r>
+        <w:rPr>
+          <w:rFonts w:eastAsia="Calibri"/>
+        </w:rPr>
+        <w:t xml:space="preserve">, układ scalony używany do tłumaczenia danych pomiędzy transmisją równoległą a transmisją szeregową, </w:t>
+      </w:r>
+      <w:proofErr w:type="gramStart"/>
+      <w:r>
+        <w:rPr>
+          <w:rFonts w:eastAsia="Calibri"/>
+        </w:rPr>
+        <w:t>konwertuje</w:t>
+      </w:r>
+      <w:proofErr w:type="gramEnd"/>
+      <w:r>
+        <w:rPr>
+          <w:rFonts w:eastAsia="Calibri"/>
+        </w:rPr>
+        <w:t xml:space="preserve"> strumień bitów w bajty, które komputer może przetworzyć), PWM(</w:t>
+      </w:r>
+      <w:proofErr w:type="spellStart"/>
+      <w:r>
+        <w:rPr>
+          <w:rFonts w:eastAsia="Calibri"/>
+        </w:rPr>
+        <w:t>pulse-width</w:t>
+      </w:r>
+      <w:proofErr w:type="spellEnd"/>
+      <w:r>
+        <w:rPr>
+          <w:rFonts w:eastAsia="Calibri"/>
+        </w:rPr>
+        <w:t xml:space="preserve"> </w:t>
+      </w:r>
+      <w:proofErr w:type="spellStart"/>
+      <w:r>
+        <w:rPr>
+          <w:rFonts w:eastAsia="Calibri"/>
+        </w:rPr>
+        <w:t>modulation</w:t>
+      </w:r>
+      <w:proofErr w:type="spellEnd"/>
+      <w:r>
+        <w:rPr>
+          <w:rFonts w:eastAsia="Calibri"/>
+        </w:rPr>
+        <w:t xml:space="preserve">), piny zasilające </w:t>
       </w:r>
       <w:r>
         <w:rPr>
@@ -2658,7 +3083,21 @@
         <w:rPr>
           <w:color w:val="auto"/>
         </w:rPr>
-        <w:t>niki bezszczotkowe Emax C2822 napędzające śmigła GWS EP-1047</w:t>
+        <w:t xml:space="preserve">niki </w:t>
+      </w:r>
+      <w:proofErr w:type="spellStart"/>
+      <w:r>
+        <w:rPr>
+          <w:color w:val="auto"/>
+        </w:rPr>
+        <w:t>bezszczotkowe</w:t>
+      </w:r>
+      <w:proofErr w:type="spellEnd"/>
+      <w:r>
+        <w:rPr>
+          <w:color w:val="auto"/>
+        </w:rPr>
+        <w:t xml:space="preserve"> Emax C2822 napędzające śmigła GWS EP-1047</w:t>
       </w:r>
       <w:r>
         <w:rPr>
@@ -2698,11 +3137,19 @@
           <w:color w:val="auto"/>
         </w:rPr>
       </w:pPr>
+      <w:proofErr w:type="gramStart"/>
       <w:r>
         <w:rPr>
           <w:color w:val="auto"/>
         </w:rPr>
-        <w:t>o napięciu 11,1V.</w:t>
+        <w:t>o</w:t>
+      </w:r>
+      <w:proofErr w:type="gramEnd"/>
+      <w:r>
+        <w:rPr>
+          <w:color w:val="auto"/>
+        </w:rPr>
+        <w:t xml:space="preserve"> napięciu 11,1V.</w:t>
       </w:r>
     </w:p>
     <w:p>
@@ -3086,18 +3533,18 @@
         <w:t xml:space="preserve"> </w:t>
       </w:r>
       <w:r>
-        <w:t xml:space="preserve">– silnik bezszczotkowy z wirującą obudową. </w:t>
-      </w:r>
-      <w:commentRangeStart w:id="1"/>
+        <w:t xml:space="preserve">– silnik </w:t>
+      </w:r>
+      <w:proofErr w:type="spellStart"/>
+      <w:r>
+        <w:t>bezszczotkowy</w:t>
+      </w:r>
+      <w:proofErr w:type="spellEnd"/>
+      <w:r>
+        <w:t xml:space="preserve"> z wirującą obudową. </w:t>
+      </w:r>
       <w:r>
         <w:t>Tabela poniżej(tabela 1) przedstawia opis poszczególnych parametrów silnika.</w:t>
-      </w:r>
-      <w:commentRangeEnd w:id="1"/>
-      <w:r>
-        <w:rPr>
-          <w:rStyle w:val="CommentReference"/>
-        </w:rPr>
-        <w:commentReference w:id="1"/>
       </w:r>
     </w:p>
     <w:p>
@@ -3117,8 +3564,8 @@
         <w:tblLook w:val="04A0" w:firstRow="1" w:lastRow="0" w:firstColumn="1" w:lastColumn="0" w:noHBand="0" w:noVBand="1"/>
       </w:tblPr>
       <w:tblGrid>
-        <w:gridCol w:w="4229"/>
-        <w:gridCol w:w="4185"/>
+        <w:gridCol w:w="4131"/>
+        <w:gridCol w:w="4057"/>
       </w:tblGrid>
       <w:tr>
         <w:trPr>
@@ -3557,7 +4004,47 @@
           <w:sz w:val="18"/>
           <w:szCs w:val="18"/>
         </w:rPr>
-        <w:t xml:space="preserve">http://abc-rc.pl/emax-cf2822 </w:t>
+        <w:t>http</w:t>
+      </w:r>
+      <w:proofErr w:type="gramStart"/>
+      <w:r>
+        <w:rPr>
+          <w:rFonts w:cs="Times New Roman"/>
+          <w:color w:val="2E74B5" w:themeColor="accent1" w:themeShade="BF"/>
+          <w:sz w:val="18"/>
+          <w:szCs w:val="18"/>
+        </w:rPr>
+        <w:t>://abc-rc</w:t>
+      </w:r>
+      <w:proofErr w:type="gramEnd"/>
+      <w:r>
+        <w:rPr>
+          <w:rFonts w:cs="Times New Roman"/>
+          <w:color w:val="2E74B5" w:themeColor="accent1" w:themeShade="BF"/>
+          <w:sz w:val="18"/>
+          <w:szCs w:val="18"/>
+        </w:rPr>
+        <w:t>.</w:t>
+      </w:r>
+      <w:proofErr w:type="gramStart"/>
+      <w:r>
+        <w:rPr>
+          <w:rFonts w:cs="Times New Roman"/>
+          <w:color w:val="2E74B5" w:themeColor="accent1" w:themeShade="BF"/>
+          <w:sz w:val="18"/>
+          <w:szCs w:val="18"/>
+        </w:rPr>
+        <w:t>pl</w:t>
+      </w:r>
+      <w:proofErr w:type="gramEnd"/>
+      <w:r>
+        <w:rPr>
+          <w:rFonts w:cs="Times New Roman"/>
+          <w:color w:val="2E74B5" w:themeColor="accent1" w:themeShade="BF"/>
+          <w:sz w:val="18"/>
+          <w:szCs w:val="18"/>
+        </w:rPr>
+        <w:t xml:space="preserve">/emax-cf2822 </w:t>
       </w:r>
       <w:r>
         <w:rPr>
@@ -3612,7 +4099,7 @@
                     </pic:cNvPicPr>
                   </pic:nvPicPr>
                   <pic:blipFill>
-                    <a:blip r:embed="rId15">
+                    <a:blip r:embed="rId13">
                       <a:extLst>
                         <a:ext uri="{28A0092B-C50C-407E-A947-70E740481C1C}">
                           <a14:useLocalDpi xmlns:a14="http://schemas.microsoft.com/office/drawing/2010/main" val="0"/>
@@ -3983,12 +4470,37 @@
         </w:rPr>
         <w:t xml:space="preserve">(ESC - </w:t>
       </w:r>
+      <w:proofErr w:type="spellStart"/>
       <w:r>
         <w:rPr>
           <w:rFonts w:eastAsia="Calibri"/>
           <w:i/>
         </w:rPr>
-        <w:t>Electronic Speed Control</w:t>
+        <w:t>Electronic</w:t>
+      </w:r>
+      <w:proofErr w:type="spellEnd"/>
+      <w:r>
+        <w:rPr>
+          <w:rFonts w:eastAsia="Calibri"/>
+          <w:i/>
+        </w:rPr>
+        <w:t xml:space="preserve"> </w:t>
+      </w:r>
+      <w:proofErr w:type="spellStart"/>
+      <w:r>
+        <w:rPr>
+          <w:rFonts w:eastAsia="Calibri"/>
+          <w:i/>
+        </w:rPr>
+        <w:t>Speed</w:t>
+      </w:r>
+      <w:proofErr w:type="spellEnd"/>
+      <w:r>
+        <w:rPr>
+          <w:rFonts w:eastAsia="Calibri"/>
+          <w:i/>
+        </w:rPr>
+        <w:t xml:space="preserve"> Control</w:t>
       </w:r>
       <w:r>
         <w:rPr>
@@ -4531,7 +5043,47 @@
           <w:sz w:val="18"/>
           <w:szCs w:val="18"/>
         </w:rPr>
-        <w:t>http://abc-rc.pl/ESC-ABC-Power-Pro-20 z dnia 6/11/2015</w:t>
+        <w:t>http</w:t>
+      </w:r>
+      <w:proofErr w:type="gramStart"/>
+      <w:r>
+        <w:rPr>
+          <w:rFonts w:cs="Times New Roman"/>
+          <w:color w:val="2E74B5" w:themeColor="accent1" w:themeShade="BF"/>
+          <w:sz w:val="18"/>
+          <w:szCs w:val="18"/>
+        </w:rPr>
+        <w:t>://abc-rc</w:t>
+      </w:r>
+      <w:proofErr w:type="gramEnd"/>
+      <w:r>
+        <w:rPr>
+          <w:rFonts w:cs="Times New Roman"/>
+          <w:color w:val="2E74B5" w:themeColor="accent1" w:themeShade="BF"/>
+          <w:sz w:val="18"/>
+          <w:szCs w:val="18"/>
+        </w:rPr>
+        <w:t>.</w:t>
+      </w:r>
+      <w:proofErr w:type="gramStart"/>
+      <w:r>
+        <w:rPr>
+          <w:rFonts w:cs="Times New Roman"/>
+          <w:color w:val="2E74B5" w:themeColor="accent1" w:themeShade="BF"/>
+          <w:sz w:val="18"/>
+          <w:szCs w:val="18"/>
+        </w:rPr>
+        <w:t>pl</w:t>
+      </w:r>
+      <w:proofErr w:type="gramEnd"/>
+      <w:r>
+        <w:rPr>
+          <w:rFonts w:cs="Times New Roman"/>
+          <w:color w:val="2E74B5" w:themeColor="accent1" w:themeShade="BF"/>
+          <w:sz w:val="18"/>
+          <w:szCs w:val="18"/>
+        </w:rPr>
+        <w:t>/ESC-ABC-Power-Pro-20 z dnia 6/11/2015</w:t>
       </w:r>
     </w:p>
     <w:p>
@@ -4743,63 +5295,232 @@
           <w:rFonts w:eastAsia="Calibri" w:cs="Times New Roman"/>
           <w:i w:val="0"/>
         </w:rPr>
-        <w:t xml:space="preserve"> Brake Type(OFF - hamulce wyłączone, Soft - słabszy, trwający dłużej, Hard - silny, trwający </w:t>
-      </w:r>
+        <w:t xml:space="preserve"> </w:t>
+      </w:r>
+      <w:proofErr w:type="spellStart"/>
       <w:r>
         <w:rPr>
           <w:rFonts w:eastAsia="Calibri" w:cs="Times New Roman"/>
           <w:i w:val="0"/>
         </w:rPr>
-        <w:t>krócej</w:t>
-      </w:r>
+        <w:t>Brake</w:t>
+      </w:r>
+      <w:proofErr w:type="spellEnd"/>
       <w:r>
         <w:rPr>
           <w:rFonts w:eastAsia="Calibri" w:cs="Times New Roman"/>
           <w:i w:val="0"/>
         </w:rPr>
-        <w:t xml:space="preserve">, domyślnie ustawione jest OFF), Cutoff Mode(Soft-Cut - natychmiastowe wyłączenie przy niskim </w:t>
-      </w:r>
+        <w:t xml:space="preserve"> </w:t>
+      </w:r>
+      <w:proofErr w:type="spellStart"/>
       <w:r>
         <w:rPr>
           <w:rFonts w:eastAsia="Calibri" w:cs="Times New Roman"/>
           <w:i w:val="0"/>
         </w:rPr>
-        <w:t>napięciu, Cut-Off</w:t>
-      </w:r>
+        <w:t>Type</w:t>
+      </w:r>
+      <w:proofErr w:type="spellEnd"/>
       <w:r>
         <w:rPr>
           <w:rFonts w:eastAsia="Calibri" w:cs="Times New Roman"/>
           <w:i w:val="0"/>
         </w:rPr>
-        <w:t xml:space="preserve"> - stopniowe zmniejszanie mocy do 50% przy niskim napięciu), Cutoff </w:t>
-      </w:r>
+        <w:t xml:space="preserve">(OFF - hamulce wyłączone, </w:t>
+      </w:r>
+      <w:proofErr w:type="spellStart"/>
       <w:r>
         <w:rPr>
           <w:rFonts w:eastAsia="Calibri" w:cs="Times New Roman"/>
           <w:i w:val="0"/>
         </w:rPr>
-        <w:t>Voltage, (przy jakim</w:t>
-      </w:r>
+        <w:t>Soft</w:t>
+      </w:r>
+      <w:proofErr w:type="spellEnd"/>
       <w:r>
         <w:rPr>
           <w:rFonts w:eastAsia="Calibri" w:cs="Times New Roman"/>
           <w:i w:val="0"/>
         </w:rPr>
-        <w:t xml:space="preserve"> napięciu na ogniwo baterii odbędzie </w:t>
+        <w:t xml:space="preserve"> - słabszy, trwający dłużej, Hard - silny, trwający </w:t>
       </w:r>
       <w:r>
         <w:rPr>
           <w:rFonts w:eastAsia="Calibri" w:cs="Times New Roman"/>
           <w:i w:val="0"/>
         </w:rPr>
-        <w:t>się</w:t>
+        <w:t>krócej</w:t>
       </w:r>
       <w:r>
         <w:rPr>
           <w:rFonts w:eastAsia="Calibri" w:cs="Times New Roman"/>
           <w:i w:val="0"/>
         </w:rPr>
-        <w:t xml:space="preserve"> Cut-Off, Low- 2.6V, Middle - 2.85V, High - 3.1V)</w:t>
+        <w:t xml:space="preserve">, domyślnie ustawione jest OFF), </w:t>
+      </w:r>
+      <w:proofErr w:type="spellStart"/>
+      <w:r>
+        <w:rPr>
+          <w:rFonts w:eastAsia="Calibri" w:cs="Times New Roman"/>
+          <w:i w:val="0"/>
+        </w:rPr>
+        <w:t>Cutoff</w:t>
+      </w:r>
+      <w:proofErr w:type="spellEnd"/>
+      <w:r>
+        <w:rPr>
+          <w:rFonts w:eastAsia="Calibri" w:cs="Times New Roman"/>
+          <w:i w:val="0"/>
+        </w:rPr>
+        <w:t xml:space="preserve"> </w:t>
+      </w:r>
+      <w:proofErr w:type="spellStart"/>
+      <w:r>
+        <w:rPr>
+          <w:rFonts w:eastAsia="Calibri" w:cs="Times New Roman"/>
+          <w:i w:val="0"/>
+        </w:rPr>
+        <w:t>Mode</w:t>
+      </w:r>
+      <w:proofErr w:type="spellEnd"/>
+      <w:r>
+        <w:rPr>
+          <w:rFonts w:eastAsia="Calibri" w:cs="Times New Roman"/>
+          <w:i w:val="0"/>
+        </w:rPr>
+        <w:t>(</w:t>
+      </w:r>
+      <w:proofErr w:type="spellStart"/>
+      <w:r>
+        <w:rPr>
+          <w:rFonts w:eastAsia="Calibri" w:cs="Times New Roman"/>
+          <w:i w:val="0"/>
+        </w:rPr>
+        <w:t>Soft-Cut</w:t>
+      </w:r>
+      <w:proofErr w:type="spellEnd"/>
+      <w:r>
+        <w:rPr>
+          <w:rFonts w:eastAsia="Calibri" w:cs="Times New Roman"/>
+          <w:i w:val="0"/>
+        </w:rPr>
+        <w:t xml:space="preserve"> - natychmiastowe wyłączenie przy niskim </w:t>
+      </w:r>
+      <w:r>
+        <w:rPr>
+          <w:rFonts w:eastAsia="Calibri" w:cs="Times New Roman"/>
+          <w:i w:val="0"/>
+        </w:rPr>
+        <w:t xml:space="preserve">napięciu, </w:t>
+      </w:r>
+      <w:proofErr w:type="spellStart"/>
+      <w:r>
+        <w:rPr>
+          <w:rFonts w:eastAsia="Calibri" w:cs="Times New Roman"/>
+          <w:i w:val="0"/>
+        </w:rPr>
+        <w:t>Cut</w:t>
+      </w:r>
+      <w:proofErr w:type="spellEnd"/>
+      <w:r>
+        <w:rPr>
+          <w:rFonts w:eastAsia="Calibri" w:cs="Times New Roman"/>
+          <w:i w:val="0"/>
+        </w:rPr>
+        <w:t>-Off</w:t>
+      </w:r>
+      <w:r>
+        <w:rPr>
+          <w:rFonts w:eastAsia="Calibri" w:cs="Times New Roman"/>
+          <w:i w:val="0"/>
+        </w:rPr>
+        <w:t xml:space="preserve"> - stopniowe zmniejszanie mocy do 50% przy niskim napięciu), </w:t>
+      </w:r>
+      <w:proofErr w:type="spellStart"/>
+      <w:r>
+        <w:rPr>
+          <w:rFonts w:eastAsia="Calibri" w:cs="Times New Roman"/>
+          <w:i w:val="0"/>
+        </w:rPr>
+        <w:t>Cutoff</w:t>
+      </w:r>
+      <w:proofErr w:type="spellEnd"/>
+      <w:r>
+        <w:rPr>
+          <w:rFonts w:eastAsia="Calibri" w:cs="Times New Roman"/>
+          <w:i w:val="0"/>
+        </w:rPr>
+        <w:t xml:space="preserve"> </w:t>
+      </w:r>
+      <w:proofErr w:type="spellStart"/>
+      <w:r>
+        <w:rPr>
+          <w:rFonts w:eastAsia="Calibri" w:cs="Times New Roman"/>
+          <w:i w:val="0"/>
+        </w:rPr>
+        <w:t>Voltage</w:t>
+      </w:r>
+      <w:proofErr w:type="spellEnd"/>
+      <w:r>
+        <w:rPr>
+          <w:rFonts w:eastAsia="Calibri" w:cs="Times New Roman"/>
+          <w:i w:val="0"/>
+        </w:rPr>
+        <w:t>, (przy jakim</w:t>
+      </w:r>
+      <w:r>
+        <w:rPr>
+          <w:rFonts w:eastAsia="Calibri" w:cs="Times New Roman"/>
+          <w:i w:val="0"/>
+        </w:rPr>
+        <w:t xml:space="preserve"> napięciu na ogniwo baterii odbędzie </w:t>
+      </w:r>
+      <w:r>
+        <w:rPr>
+          <w:rFonts w:eastAsia="Calibri" w:cs="Times New Roman"/>
+          <w:i w:val="0"/>
+        </w:rPr>
+        <w:t>się</w:t>
+      </w:r>
+      <w:r>
+        <w:rPr>
+          <w:rFonts w:eastAsia="Calibri" w:cs="Times New Roman"/>
+          <w:i w:val="0"/>
+        </w:rPr>
+        <w:t xml:space="preserve"> </w:t>
+      </w:r>
+      <w:proofErr w:type="spellStart"/>
+      <w:r>
+        <w:rPr>
+          <w:rFonts w:eastAsia="Calibri" w:cs="Times New Roman"/>
+          <w:i w:val="0"/>
+        </w:rPr>
+        <w:t>Cut</w:t>
+      </w:r>
+      <w:proofErr w:type="spellEnd"/>
+      <w:r>
+        <w:rPr>
+          <w:rFonts w:eastAsia="Calibri" w:cs="Times New Roman"/>
+          <w:i w:val="0"/>
+        </w:rPr>
+        <w:t xml:space="preserve">-Off, </w:t>
+      </w:r>
+      <w:proofErr w:type="spellStart"/>
+      <w:r>
+        <w:rPr>
+          <w:rFonts w:eastAsia="Calibri" w:cs="Times New Roman"/>
+          <w:i w:val="0"/>
+        </w:rPr>
+        <w:t>Low</w:t>
+      </w:r>
+      <w:proofErr w:type="spellEnd"/>
+      <w:r>
+        <w:rPr>
+          <w:rFonts w:eastAsia="Calibri" w:cs="Times New Roman"/>
+          <w:i w:val="0"/>
+        </w:rPr>
+        <w:t>- 2.6V, Middle - 2.85V, High - 3.1V)</w:t>
       </w:r>
     </w:p>
     <w:p>
@@ -4946,7 +5667,7 @@
                     </pic:cNvPicPr>
                   </pic:nvPicPr>
                   <pic:blipFill>
-                    <a:blip r:embed="rId16">
+                    <a:blip r:embed="rId14">
                       <a:extLst>
                         <a:ext uri="{28A0092B-C50C-407E-A947-70E740481C1C}">
                           <a14:useLocalDpi xmlns:a14="http://schemas.microsoft.com/office/drawing/2010/main" val="0"/>
@@ -5345,6 +6066,7 @@
         </w:rPr>
         <w:t>nr</w:t>
       </w:r>
+      <w:proofErr w:type="gramStart"/>
       <w:r>
         <w:rPr>
           <w:rFonts w:eastAsia="Calibri"/>
@@ -5359,6 +6081,7 @@
         </w:rPr>
         <w:t>Posiada</w:t>
       </w:r>
+      <w:proofErr w:type="gramEnd"/>
       <w:r>
         <w:rPr>
           <w:rFonts w:eastAsia="Calibri"/>
@@ -5832,12 +6555,21 @@
                                 <w:sz w:val="18"/>
                               </w:rPr>
                             </w:pPr>
+                            <w:proofErr w:type="gramStart"/>
                             <w:r>
                               <w:rPr>
                                 <w:color w:val="2E74B5" w:themeColor="accent1" w:themeShade="BF"/>
                                 <w:sz w:val="18"/>
                               </w:rPr>
-                              <w:t>źródło:</w:t>
+                              <w:t>źródło</w:t>
+                            </w:r>
+                            <w:proofErr w:type="gramEnd"/>
+                            <w:r>
+                              <w:rPr>
+                                <w:color w:val="2E74B5" w:themeColor="accent1" w:themeShade="BF"/>
+                                <w:sz w:val="18"/>
+                              </w:rPr>
+                              <w:t>:</w:t>
                             </w:r>
                           </w:p>
                         </w:txbxContent>
@@ -5987,7 +6719,7 @@
                     <pic:cNvPicPr preferRelativeResize="0"/>
                   </pic:nvPicPr>
                   <pic:blipFill>
-                    <a:blip r:embed="rId17">
+                    <a:blip r:embed="rId15">
                       <a:alphaModFix/>
                       <a:extLst>
                         <a:ext uri="{28A0092B-C50C-407E-A947-70E740481C1C}">
@@ -6155,7 +6887,7 @@
                                 <w:color w:val="2E74B5" w:themeColor="accent1" w:themeShade="BF"/>
                                 <w:sz w:val="18"/>
                               </w:rPr>
-                              <w:t>7</w:t>
+                              <w:t>6</w:t>
                             </w:r>
                             <w:r>
                               <w:rPr>
@@ -6198,8 +6930,81 @@
                                 <w:color w:val="2E74B5" w:themeColor="accent1" w:themeShade="BF"/>
                                 <w:sz w:val="18"/>
                               </w:rPr>
-                              <w:t>http://blog.bitify.co.uk/2013/11/interfacing-raspberry-pi-and-mpu-6050.html</w:t>
+                              <w:t>http</w:t>
                             </w:r>
+                            <w:proofErr w:type="gramStart"/>
+                            <w:r>
+                              <w:rPr>
+                                <w:color w:val="2E74B5" w:themeColor="accent1" w:themeShade="BF"/>
+                                <w:sz w:val="18"/>
+                              </w:rPr>
+                              <w:t>://blog</w:t>
+                            </w:r>
+                            <w:proofErr w:type="gramEnd"/>
+                            <w:r>
+                              <w:rPr>
+                                <w:color w:val="2E74B5" w:themeColor="accent1" w:themeShade="BF"/>
+                                <w:sz w:val="18"/>
+                              </w:rPr>
+                              <w:t>.</w:t>
+                            </w:r>
+                            <w:proofErr w:type="gramStart"/>
+                            <w:r>
+                              <w:rPr>
+                                <w:color w:val="2E74B5" w:themeColor="accent1" w:themeShade="BF"/>
+                                <w:sz w:val="18"/>
+                              </w:rPr>
+                              <w:t>bitify</w:t>
+                            </w:r>
+                            <w:proofErr w:type="gramEnd"/>
+                            <w:r>
+                              <w:rPr>
+                                <w:color w:val="2E74B5" w:themeColor="accent1" w:themeShade="BF"/>
+                                <w:sz w:val="18"/>
+                              </w:rPr>
+                              <w:t>.</w:t>
+                            </w:r>
+                            <w:proofErr w:type="gramStart"/>
+                            <w:r>
+                              <w:rPr>
+                                <w:color w:val="2E74B5" w:themeColor="accent1" w:themeShade="BF"/>
+                                <w:sz w:val="18"/>
+                              </w:rPr>
+                              <w:t>co</w:t>
+                            </w:r>
+                            <w:proofErr w:type="gramEnd"/>
+                            <w:r>
+                              <w:rPr>
+                                <w:color w:val="2E74B5" w:themeColor="accent1" w:themeShade="BF"/>
+                                <w:sz w:val="18"/>
+                              </w:rPr>
+                              <w:t>.</w:t>
+                            </w:r>
+                            <w:proofErr w:type="gramStart"/>
+                            <w:r>
+                              <w:rPr>
+                                <w:color w:val="2E74B5" w:themeColor="accent1" w:themeShade="BF"/>
+                                <w:sz w:val="18"/>
+                              </w:rPr>
+                              <w:t>uk</w:t>
+                            </w:r>
+                            <w:proofErr w:type="gramEnd"/>
+                            <w:r>
+                              <w:rPr>
+                                <w:color w:val="2E74B5" w:themeColor="accent1" w:themeShade="BF"/>
+                                <w:sz w:val="18"/>
+                              </w:rPr>
+                              <w:t>/2013/11/interfacing-raspberry-pi-and-mpu-6050.</w:t>
+                            </w:r>
+                            <w:proofErr w:type="gramStart"/>
+                            <w:r>
+                              <w:rPr>
+                                <w:color w:val="2E74B5" w:themeColor="accent1" w:themeShade="BF"/>
+                                <w:sz w:val="18"/>
+                              </w:rPr>
+                              <w:t>html</w:t>
+                            </w:r>
+                            <w:proofErr w:type="gramEnd"/>
                           </w:p>
                         </w:txbxContent>
                       </wps:txbx>
@@ -6263,7 +7068,7 @@
                           <w:color w:val="2E74B5" w:themeColor="accent1" w:themeShade="BF"/>
                           <w:sz w:val="18"/>
                         </w:rPr>
-                        <w:t>7</w:t>
+                        <w:t>6</w:t>
                       </w:r>
                       <w:r>
                         <w:rPr>
@@ -6306,8 +7111,81 @@
                           <w:color w:val="2E74B5" w:themeColor="accent1" w:themeShade="BF"/>
                           <w:sz w:val="18"/>
                         </w:rPr>
-                        <w:t>http://blog.bitify.co.uk/2013/11/interfacing-raspberry-pi-and-mpu-6050.html</w:t>
+                        <w:t>http</w:t>
                       </w:r>
+                      <w:proofErr w:type="gramStart"/>
+                      <w:r>
+                        <w:rPr>
+                          <w:color w:val="2E74B5" w:themeColor="accent1" w:themeShade="BF"/>
+                          <w:sz w:val="18"/>
+                        </w:rPr>
+                        <w:t>://blog</w:t>
+                      </w:r>
+                      <w:proofErr w:type="gramEnd"/>
+                      <w:r>
+                        <w:rPr>
+                          <w:color w:val="2E74B5" w:themeColor="accent1" w:themeShade="BF"/>
+                          <w:sz w:val="18"/>
+                        </w:rPr>
+                        <w:t>.</w:t>
+                      </w:r>
+                      <w:proofErr w:type="gramStart"/>
+                      <w:r>
+                        <w:rPr>
+                          <w:color w:val="2E74B5" w:themeColor="accent1" w:themeShade="BF"/>
+                          <w:sz w:val="18"/>
+                        </w:rPr>
+                        <w:t>bitify</w:t>
+                      </w:r>
+                      <w:proofErr w:type="gramEnd"/>
+                      <w:r>
+                        <w:rPr>
+                          <w:color w:val="2E74B5" w:themeColor="accent1" w:themeShade="BF"/>
+                          <w:sz w:val="18"/>
+                        </w:rPr>
+                        <w:t>.</w:t>
+                      </w:r>
+                      <w:proofErr w:type="gramStart"/>
+                      <w:r>
+                        <w:rPr>
+                          <w:color w:val="2E74B5" w:themeColor="accent1" w:themeShade="BF"/>
+                          <w:sz w:val="18"/>
+                        </w:rPr>
+                        <w:t>co</w:t>
+                      </w:r>
+                      <w:proofErr w:type="gramEnd"/>
+                      <w:r>
+                        <w:rPr>
+                          <w:color w:val="2E74B5" w:themeColor="accent1" w:themeShade="BF"/>
+                          <w:sz w:val="18"/>
+                        </w:rPr>
+                        <w:t>.</w:t>
+                      </w:r>
+                      <w:proofErr w:type="gramStart"/>
+                      <w:r>
+                        <w:rPr>
+                          <w:color w:val="2E74B5" w:themeColor="accent1" w:themeShade="BF"/>
+                          <w:sz w:val="18"/>
+                        </w:rPr>
+                        <w:t>uk</w:t>
+                      </w:r>
+                      <w:proofErr w:type="gramEnd"/>
+                      <w:r>
+                        <w:rPr>
+                          <w:color w:val="2E74B5" w:themeColor="accent1" w:themeShade="BF"/>
+                          <w:sz w:val="18"/>
+                        </w:rPr>
+                        <w:t>/2013/11/interfacing-raspberry-pi-and-mpu-6050.</w:t>
+                      </w:r>
+                      <w:proofErr w:type="gramStart"/>
+                      <w:r>
+                        <w:rPr>
+                          <w:color w:val="2E74B5" w:themeColor="accent1" w:themeShade="BF"/>
+                          <w:sz w:val="18"/>
+                        </w:rPr>
+                        <w:t>html</w:t>
+                      </w:r>
+                      <w:proofErr w:type="gramEnd"/>
                     </w:p>
                   </w:txbxContent>
                 </v:textbox>
@@ -6348,7 +7226,7 @@
                     </pic:cNvPicPr>
                   </pic:nvPicPr>
                   <pic:blipFill>
-                    <a:blip r:embed="rId18">
+                    <a:blip r:embed="rId16">
                       <a:extLst>
                         <a:ext uri="{28A0092B-C50C-407E-A947-70E740481C1C}">
                           <a14:useLocalDpi xmlns:a14="http://schemas.microsoft.com/office/drawing/2010/main" val="0"/>
@@ -6421,7 +7299,6 @@
           <w:sz w:val="28"/>
           <w:shd w:val="clear" w:color="auto" w:fill="FFFFFF"/>
         </w:rPr>
-        <w:lastRenderedPageBreak/>
         <w:t>Opis zastosowanej biblioteki</w:t>
       </w:r>
       <w:r>
@@ -6570,6 +7447,7 @@
         <w:rPr>
           <w:color w:val="auto"/>
         </w:rPr>
+        <w:lastRenderedPageBreak/>
         <w:t>Próbkowanie oraz określanie znacznika czasu w przedziale pomiędzy 100000 a 1000000 razy na sekundę</w:t>
       </w:r>
     </w:p>
@@ -6836,9 +7714,21 @@
         <w:ind w:left="720"/>
         <w:jc w:val="both"/>
       </w:pPr>
-      <w:r>
-        <w:lastRenderedPageBreak/>
-        <w:t xml:space="preserve">Pigpiod jest narzędziem, które uruchamia bibliotekę Pigpio jako demona. Po uruchomieniu działa w tle i akceptuje wszystkie polecenia z potoku i gniazd komunikacyjnych. </w:t>
+      <w:proofErr w:type="spellStart"/>
+      <w:r>
+        <w:t>Pigpiod</w:t>
+      </w:r>
+      <w:proofErr w:type="spellEnd"/>
+      <w:r>
+        <w:t xml:space="preserve"> jest narzędziem, które uruchamia bibliotekę </w:t>
+      </w:r>
+      <w:proofErr w:type="gramStart"/>
+      <w:r>
+        <w:t>Pigpio jako</w:t>
+      </w:r>
+      <w:proofErr w:type="gramEnd"/>
+      <w:r>
+        <w:t xml:space="preserve"> demona. Po uruchomieniu działa w tle i akceptuje wszystkie polecenia z potoku i gniazd komunikacyjnych. </w:t>
       </w:r>
       <w:r>
         <w:t xml:space="preserve">Domyślnie nasłuchuje na porcie 8888. Program musi być uruchamiany przy każdym starcie systemu. </w:t>
@@ -6852,13 +7742,33 @@
       <w:r>
         <w:t xml:space="preserve"> </w:t>
       </w:r>
-      <w:bookmarkStart w:id="2" w:name="_GoBack"/>
-      <w:bookmarkEnd w:id="2"/>
-      <w:r>
-        <w:t>(przy pomocy polecenia „sudo pigpiod”)</w:t>
-      </w:r>
-      <w:r>
-        <w:t>, nie są one wymagane podczas wydawania poleceń. Do funkcji konfiguracyjnych demona możem</w:t>
+      <w:r>
+        <w:t>(przy pomocy polecenia „</w:t>
+      </w:r>
+      <w:proofErr w:type="spellStart"/>
+      <w:r>
+        <w:t>sudo</w:t>
+      </w:r>
+      <w:proofErr w:type="spellEnd"/>
+      <w:r>
+        <w:t xml:space="preserve"> </w:t>
+      </w:r>
+      <w:proofErr w:type="spellStart"/>
+      <w:r>
+        <w:t>pigpiod</w:t>
+      </w:r>
+      <w:proofErr w:type="spellEnd"/>
+      <w:r>
+        <w:t>”)</w:t>
+      </w:r>
+      <w:r>
+        <w:t>, nie są one wymagane podczas wydawania polec</w:t>
+      </w:r>
+      <w:r>
+        <w:t xml:space="preserve">eń. Do funkcji konfiguracyjnych demona </w:t>
+      </w:r>
+      <w:r>
+        <w:t>możem</w:t>
       </w:r>
       <w:r>
         <w:rPr>
@@ -6912,7 +7822,33 @@
         <w:rPr>
           <w:color w:val="auto"/>
         </w:rPr>
-        <w:t xml:space="preserve"> -p(na którym porcie zostanie uruchomiony demon, wartość w przedziale od 1024 do 32000, domyślnie 8888)</w:t>
+        <w:t xml:space="preserve"> -</w:t>
+      </w:r>
+      <w:proofErr w:type="gramStart"/>
+      <w:r>
+        <w:rPr>
+          <w:color w:val="auto"/>
+        </w:rPr>
+        <w:t>p</w:t>
+      </w:r>
+      <w:r>
+        <w:rPr>
+          <w:color w:val="auto"/>
+        </w:rPr>
+        <w:t xml:space="preserve"> </w:t>
+      </w:r>
+      <w:r>
+        <w:rPr>
+          <w:color w:val="auto"/>
+        </w:rPr>
+        <w:t>(na którym</w:t>
+      </w:r>
+      <w:proofErr w:type="gramEnd"/>
+      <w:r>
+        <w:rPr>
+          <w:color w:val="auto"/>
+        </w:rPr>
+        <w:t xml:space="preserve"> porcie zostanie uruchomiony demon, wartość w przedziale od 1024 do 32000, domyślnie 8888)</w:t>
       </w:r>
       <w:r>
         <w:rPr>
@@ -6927,6 +7863,1847 @@
         <w:keepLines/>
         <w:spacing w:before="480" w:after="0"/>
         <w:ind w:left="720"/>
+        <w:jc w:val="both"/>
+      </w:pPr>
+    </w:p>
+    <w:p>
+      <w:pPr>
+        <w:keepNext/>
+        <w:keepLines/>
+        <w:numPr>
+          <w:ilvl w:val="0"/>
+          <w:numId w:val="1"/>
+        </w:numPr>
+        <w:spacing w:before="480" w:after="0"/>
+        <w:ind w:hanging="360"/>
+        <w:contextualSpacing/>
+      </w:pPr>
+      <w:r>
+        <w:rPr>
+          <w:rFonts w:eastAsia="Calibri"/>
+          <w:b/>
+          <w:sz w:val="28"/>
+          <w:szCs w:val="28"/>
+        </w:rPr>
+        <w:t>Algorytm PWM</w:t>
+      </w:r>
+    </w:p>
+    <w:p>
+      <w:pPr>
+        <w:keepNext/>
+        <w:keepLines/>
+        <w:numPr>
+          <w:ilvl w:val="0"/>
+          <w:numId w:val="1"/>
+        </w:numPr>
+        <w:spacing w:before="480" w:after="0"/>
+        <w:ind w:hanging="360"/>
+        <w:contextualSpacing/>
+      </w:pPr>
+      <w:r>
+        <w:rPr>
+          <w:rFonts w:eastAsia="Calibri"/>
+          <w:b/>
+          <w:sz w:val="28"/>
+          <w:szCs w:val="28"/>
+        </w:rPr>
+        <w:t>Algorytm regulatora PID</w:t>
+      </w:r>
+    </w:p>
+    <w:p>
+      <w:pPr>
+        <w:keepNext/>
+        <w:keepLines/>
+        <w:spacing w:before="480" w:after="0"/>
+        <w:ind w:left="720"/>
+        <w:contextualSpacing/>
+      </w:pPr>
+    </w:p>
+    <w:p>
+      <w:pPr>
+        <w:keepNext/>
+        <w:keepLines/>
+        <w:spacing w:before="480" w:after="0"/>
+        <w:ind w:left="720"/>
+        <w:contextualSpacing/>
+        <w:jc w:val="both"/>
+      </w:pPr>
+      <w:r>
+        <w:t>Regulator PID</w:t>
+      </w:r>
+      <w:r>
+        <w:t xml:space="preserve"> (regulator proporcjonalno-całkująco-różniczkujący, ang. </w:t>
+      </w:r>
+      <w:r>
+        <w:t>Proportional-integral-derivative controller</w:t>
+      </w:r>
+      <w:r>
+        <w:t xml:space="preserve">) </w:t>
+      </w:r>
+      <w:r>
+        <w:t>jest korektorem szeregowym, który wchodzi w skład układu regulacji</w:t>
+      </w:r>
+      <w:r>
+        <w:t xml:space="preserve"> </w:t>
+      </w:r>
+      <w:r>
+        <w:t>zgodnie ze stru</w:t>
+      </w:r>
+      <w:r>
+        <w:t>kturą przedstawioną na rys</w:t>
+      </w:r>
+      <w:r>
+        <w:t>.</w:t>
+      </w:r>
+      <w:r>
+        <w:t xml:space="preserve"> 7. Sygnałem wejściowym</w:t>
+      </w:r>
+    </w:p>
+    <w:p>
+      <w:pPr>
+        <w:keepNext/>
+        <w:keepLines/>
+        <w:spacing w:before="480" w:after="0"/>
+        <w:ind w:left="720"/>
+        <w:contextualSpacing/>
+        <w:jc w:val="both"/>
+      </w:pPr>
+      <w:r>
+        <w:lastRenderedPageBreak/>
+        <w:t>regulatora jest uchyb regulacji e(t), który po przetworzeniu przyjmuje wartość</w:t>
+      </w:r>
+    </w:p>
+    <w:p>
+      <w:pPr>
+        <w:keepNext/>
+        <w:keepLines/>
+        <w:spacing w:before="480" w:after="0"/>
+        <w:ind w:left="720"/>
+        <w:contextualSpacing/>
+        <w:jc w:val="both"/>
+      </w:pPr>
+      <w:r>
+        <w:t>sygnału sterującego r(</w:t>
+      </w:r>
+      <w:r>
+        <w:t>t). Transmitancja</w:t>
+      </w:r>
+      <w:r>
+        <w:t xml:space="preserve"> regulatora G</w:t>
+      </w:r>
+      <w:r>
+        <w:rPr>
+          <w:vertAlign w:val="subscript"/>
+        </w:rPr>
+        <w:t>r</w:t>
+      </w:r>
+      <w:r>
+        <w:t xml:space="preserve">(s) jest ilorazem sygnałów wyjściowego i wejściowego. </w:t>
+      </w:r>
+    </w:p>
+    <w:p>
+      <w:pPr>
+        <w:keepNext/>
+        <w:keepLines/>
+        <w:spacing w:before="480" w:after="0"/>
+        <w:ind w:left="720"/>
+        <w:contextualSpacing/>
+        <w:jc w:val="both"/>
+      </w:pPr>
+      <w:r>
+        <w:rPr>
+          <w:noProof/>
+          <w:lang w:val="en-US" w:eastAsia="en-US"/>
+        </w:rPr>
+        <mc:AlternateContent>
+          <mc:Choice Requires="wps">
+            <w:drawing>
+              <wp:anchor distT="0" distB="0" distL="114300" distR="114300" simplePos="0" relativeHeight="251661824" behindDoc="0" locked="0" layoutInCell="1" allowOverlap="1" wp14:anchorId="6CB43E0E" wp14:editId="05E10F31">
+                <wp:simplePos x="0" y="0"/>
+                <wp:positionH relativeFrom="column">
+                  <wp:posOffset>1276350</wp:posOffset>
+                </wp:positionH>
+                <wp:positionV relativeFrom="paragraph">
+                  <wp:posOffset>1613052</wp:posOffset>
+                </wp:positionV>
+                <wp:extent cx="3554730" cy="635"/>
+                <wp:effectExtent l="0" t="0" r="7620" b="9525"/>
+                <wp:wrapTopAndBottom/>
+                <wp:docPr id="7" name="Text Box 7"/>
+                <wp:cNvGraphicFramePr/>
+                <a:graphic xmlns:a="http://schemas.openxmlformats.org/drawingml/2006/main">
+                  <a:graphicData uri="http://schemas.microsoft.com/office/word/2010/wordprocessingShape">
+                    <wps:wsp>
+                      <wps:cNvSpPr txBox="1"/>
+                      <wps:spPr>
+                        <a:xfrm>
+                          <a:off x="0" y="0"/>
+                          <a:ext cx="3554730" cy="635"/>
+                        </a:xfrm>
+                        <a:prstGeom prst="rect">
+                          <a:avLst/>
+                        </a:prstGeom>
+                        <a:solidFill>
+                          <a:prstClr val="white"/>
+                        </a:solidFill>
+                        <a:ln>
+                          <a:noFill/>
+                        </a:ln>
+                        <a:effectLst/>
+                      </wps:spPr>
+                      <wps:txbx>
+                        <w:txbxContent>
+                          <w:p>
+                            <w:pPr>
+                              <w:pStyle w:val="Caption"/>
+                              <w:jc w:val="center"/>
+                              <w:rPr>
+                                <w:color w:val="5B9BD5" w:themeColor="accent1"/>
+                                <w:sz w:val="20"/>
+                              </w:rPr>
+                            </w:pPr>
+                            <w:r>
+                              <w:rPr>
+                                <w:color w:val="5B9BD5" w:themeColor="accent1"/>
+                                <w:sz w:val="20"/>
+                              </w:rPr>
+                              <w:t xml:space="preserve">Rysunek </w:t>
+                            </w:r>
+                            <w:r>
+                              <w:rPr>
+                                <w:color w:val="5B9BD5" w:themeColor="accent1"/>
+                                <w:sz w:val="20"/>
+                              </w:rPr>
+                              <w:fldChar w:fldCharType="begin"/>
+                            </w:r>
+                            <w:r>
+                              <w:rPr>
+                                <w:color w:val="5B9BD5" w:themeColor="accent1"/>
+                                <w:sz w:val="20"/>
+                              </w:rPr>
+                              <w:instrText xml:space="preserve"> SEQ Rysunek \* ARABIC </w:instrText>
+                            </w:r>
+                            <w:r>
+                              <w:rPr>
+                                <w:color w:val="5B9BD5" w:themeColor="accent1"/>
+                                <w:sz w:val="20"/>
+                              </w:rPr>
+                              <w:fldChar w:fldCharType="separate"/>
+                            </w:r>
+                            <w:r>
+                              <w:rPr>
+                                <w:noProof/>
+                                <w:color w:val="5B9BD5" w:themeColor="accent1"/>
+                                <w:sz w:val="20"/>
+                              </w:rPr>
+                              <w:t>7</w:t>
+                            </w:r>
+                            <w:r>
+                              <w:rPr>
+                                <w:color w:val="5B9BD5" w:themeColor="accent1"/>
+                                <w:sz w:val="20"/>
+                              </w:rPr>
+                              <w:fldChar w:fldCharType="end"/>
+                            </w:r>
+                            <w:r>
+                              <w:rPr>
+                                <w:color w:val="5B9BD5" w:themeColor="accent1"/>
+                                <w:sz w:val="20"/>
+                              </w:rPr>
+                              <w:t>. Układ sterowania z regulatorem</w:t>
+                            </w:r>
+                          </w:p>
+                          <w:p>
+                            <w:pPr>
+                              <w:pStyle w:val="Caption"/>
+                              <w:jc w:val="center"/>
+                              <w:rPr>
+                                <w:color w:val="5B9BD5" w:themeColor="accent1"/>
+                                <w:sz w:val="20"/>
+                              </w:rPr>
+                            </w:pPr>
+                            <w:r>
+                              <w:rPr>
+                                <w:color w:val="5B9BD5" w:themeColor="accent1"/>
+                                <w:sz w:val="20"/>
+                              </w:rPr>
+                              <w:t>źródło: [5]</w:t>
+                            </w:r>
+                          </w:p>
+                        </w:txbxContent>
+                      </wps:txbx>
+                      <wps:bodyPr rot="0" spcFirstLastPara="0" vertOverflow="overflow" horzOverflow="overflow" vert="horz" wrap="square" lIns="0" tIns="0" rIns="0" bIns="0" numCol="1" spcCol="0" rtlCol="0" fromWordArt="0" anchor="t" anchorCtr="0" forceAA="0" compatLnSpc="1">
+                        <a:prstTxWarp prst="textNoShape">
+                          <a:avLst/>
+                        </a:prstTxWarp>
+                        <a:spAutoFit/>
+                      </wps:bodyPr>
+                    </wps:wsp>
+                  </a:graphicData>
+                </a:graphic>
+              </wp:anchor>
+            </w:drawing>
+          </mc:Choice>
+          <mc:Fallback>
+            <w:pict>
+              <v:shapetype w14:anchorId="6CB43E0E" id="_x0000_t202" coordsize="21600,21600" o:spt="202" path="m,l,21600r21600,l21600,xe">
+                <v:stroke joinstyle="miter"/>
+                <v:path gradientshapeok="t" o:connecttype="rect"/>
+              </v:shapetype>
+              <v:shape id="Text Box 7" o:spid="_x0000_s1034" type="#_x0000_t202" style="position:absolute;left:0;text-align:left;margin-left:100.5pt;margin-top:127pt;width:279.9pt;height:.05pt;z-index:251661824;visibility:visible;mso-wrap-style:square;mso-wrap-distance-left:9pt;mso-wrap-distance-top:0;mso-wrap-distance-right:9pt;mso-wrap-distance-bottom:0;mso-position-horizontal:absolute;mso-position-horizontal-relative:text;mso-position-vertical:absolute;mso-position-vertical-relative:text;v-text-anchor:top" o:gfxdata="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" stroked="f">
+                <v:textbox style="mso-fit-shape-to-text:t" inset="0,0,0,0">
+                  <w:txbxContent>
+                    <w:p>
+                      <w:pPr>
+                        <w:pStyle w:val="Caption"/>
+                        <w:jc w:val="center"/>
+                        <w:rPr>
+                          <w:color w:val="5B9BD5" w:themeColor="accent1"/>
+                          <w:sz w:val="20"/>
+                        </w:rPr>
+                      </w:pPr>
+                      <w:r>
+                        <w:rPr>
+                          <w:color w:val="5B9BD5" w:themeColor="accent1"/>
+                          <w:sz w:val="20"/>
+                        </w:rPr>
+                        <w:t xml:space="preserve">Rysunek </w:t>
+                      </w:r>
+                      <w:r>
+                        <w:rPr>
+                          <w:color w:val="5B9BD5" w:themeColor="accent1"/>
+                          <w:sz w:val="20"/>
+                        </w:rPr>
+                        <w:fldChar w:fldCharType="begin"/>
+                      </w:r>
+                      <w:r>
+                        <w:rPr>
+                          <w:color w:val="5B9BD5" w:themeColor="accent1"/>
+                          <w:sz w:val="20"/>
+                        </w:rPr>
+                        <w:instrText xml:space="preserve"> SEQ Rysunek \* ARABIC </w:instrText>
+                      </w:r>
+                      <w:r>
+                        <w:rPr>
+                          <w:color w:val="5B9BD5" w:themeColor="accent1"/>
+                          <w:sz w:val="20"/>
+                        </w:rPr>
+                        <w:fldChar w:fldCharType="separate"/>
+                      </w:r>
+                      <w:r>
+                        <w:rPr>
+                          <w:noProof/>
+                          <w:color w:val="5B9BD5" w:themeColor="accent1"/>
+                          <w:sz w:val="20"/>
+                        </w:rPr>
+                        <w:t>7</w:t>
+                      </w:r>
+                      <w:r>
+                        <w:rPr>
+                          <w:color w:val="5B9BD5" w:themeColor="accent1"/>
+                          <w:sz w:val="20"/>
+                        </w:rPr>
+                        <w:fldChar w:fldCharType="end"/>
+                      </w:r>
+                      <w:r>
+                        <w:rPr>
+                          <w:color w:val="5B9BD5" w:themeColor="accent1"/>
+                          <w:sz w:val="20"/>
+                        </w:rPr>
+                        <w:t>. Układ sterowania z regulatorem</w:t>
+                      </w:r>
+                    </w:p>
+                    <w:p>
+                      <w:pPr>
+                        <w:pStyle w:val="Caption"/>
+                        <w:jc w:val="center"/>
+                        <w:rPr>
+                          <w:color w:val="5B9BD5" w:themeColor="accent1"/>
+                          <w:sz w:val="20"/>
+                        </w:rPr>
+                      </w:pPr>
+                      <w:r>
+                        <w:rPr>
+                          <w:color w:val="5B9BD5" w:themeColor="accent1"/>
+                          <w:sz w:val="20"/>
+                        </w:rPr>
+                        <w:t>źródło: [5]</w:t>
+                      </w:r>
+                    </w:p>
+                  </w:txbxContent>
+                </v:textbox>
+                <w10:wrap type="topAndBottom"/>
+              </v:shape>
+            </w:pict>
+          </mc:Fallback>
+        </mc:AlternateContent>
+      </w:r>
+      <w:r>
+        <w:rPr>
+          <w:noProof/>
+          <w:lang w:val="en-US" w:eastAsia="en-US"/>
+        </w:rPr>
+        <w:drawing>
+          <wp:anchor distT="0" distB="0" distL="114300" distR="114300" simplePos="0" relativeHeight="251656704" behindDoc="1" locked="0" layoutInCell="1" allowOverlap="1" wp14:anchorId="1FB6A96B" wp14:editId="2673AB8B">
+            <wp:simplePos x="0" y="0"/>
+            <wp:positionH relativeFrom="column">
+              <wp:posOffset>1276350</wp:posOffset>
+            </wp:positionH>
+            <wp:positionV relativeFrom="paragraph">
+              <wp:posOffset>302743</wp:posOffset>
+            </wp:positionV>
+            <wp:extent cx="3554730" cy="1176020"/>
+            <wp:effectExtent l="0" t="0" r="7620" b="5080"/>
+            <wp:wrapTopAndBottom/>
+            <wp:docPr id="5" name="Picture 5"/>
+            <wp:cNvGraphicFramePr>
+              <a:graphicFrameLocks xmlns:a="http://schemas.openxmlformats.org/drawingml/2006/main" noChangeAspect="1"/>
+            </wp:cNvGraphicFramePr>
+            <a:graphic xmlns:a="http://schemas.openxmlformats.org/drawingml/2006/main">
+              <a:graphicData uri="http://schemas.openxmlformats.org/drawingml/2006/picture">
+                <pic:pic xmlns:pic="http://schemas.openxmlformats.org/drawingml/2006/picture">
+                  <pic:nvPicPr>
+                    <pic:cNvPr id="1" name=""/>
+                    <pic:cNvPicPr/>
+                  </pic:nvPicPr>
+                  <pic:blipFill>
+                    <a:blip r:embed="rId17">
+                      <a:extLst>
+                        <a:ext uri="{28A0092B-C50C-407E-A947-70E740481C1C}">
+                          <a14:useLocalDpi xmlns:a14="http://schemas.microsoft.com/office/drawing/2010/main" val="0"/>
+                        </a:ext>
+                      </a:extLst>
+                    </a:blip>
+                    <a:stretch>
+                      <a:fillRect/>
+                    </a:stretch>
+                  </pic:blipFill>
+                  <pic:spPr>
+                    <a:xfrm>
+                      <a:off x="0" y="0"/>
+                      <a:ext cx="3554730" cy="1176020"/>
+                    </a:xfrm>
+                    <a:prstGeom prst="rect">
+                      <a:avLst/>
+                    </a:prstGeom>
+                  </pic:spPr>
+                </pic:pic>
+              </a:graphicData>
+            </a:graphic>
+          </wp:anchor>
+        </w:drawing>
+      </w:r>
+    </w:p>
+    <w:p>
+      <w:pPr>
+        <w:keepNext/>
+        <w:keepLines/>
+        <w:spacing w:before="480" w:after="0"/>
+        <w:ind w:firstLine="720"/>
+        <w:contextualSpacing/>
+        <w:jc w:val="both"/>
+      </w:pPr>
+    </w:p>
+    <w:p>
+      <w:pPr>
+        <w:keepNext/>
+        <w:keepLines/>
+        <w:spacing w:before="480" w:after="0"/>
+        <w:ind w:firstLine="720"/>
+        <w:contextualSpacing/>
+        <w:jc w:val="both"/>
+      </w:pPr>
+      <w:r>
+        <w:t>W skład regulatora wchodzą następujące człony:</w:t>
+      </w:r>
+    </w:p>
+    <w:p>
+      <w:pPr>
+        <w:pStyle w:val="ListParagraph"/>
+        <w:keepNext/>
+        <w:keepLines/>
+        <w:numPr>
+          <w:ilvl w:val="0"/>
+          <w:numId w:val="10"/>
+        </w:numPr>
+        <w:spacing w:before="480" w:after="0"/>
+        <w:jc w:val="both"/>
+      </w:pPr>
+      <w:r>
+        <w:t xml:space="preserve">P, </w:t>
+      </w:r>
+      <w:r>
+        <w:t>część</w:t>
+      </w:r>
+      <w:r>
+        <w:t xml:space="preserve"> proporcjonaln</w:t>
+      </w:r>
+      <w:r>
+        <w:t>a</w:t>
+      </w:r>
+      <w:r>
+        <w:t>, odpowiadając</w:t>
+      </w:r>
+      <w:r>
+        <w:t>a</w:t>
+      </w:r>
+      <w:r>
+        <w:t xml:space="preserve"> za obliczanie </w:t>
+      </w:r>
+      <w:r>
+        <w:t>uchybu w aktualnym momencie</w:t>
+      </w:r>
+      <w:r>
+        <w:t xml:space="preserve">. </w:t>
+      </w:r>
+      <w:r>
+        <w:t>Realizowane jest za pomocą wzmacniacza. Sygnał wyjściowy jest określany za pomocą wzoru:</w:t>
+      </w:r>
+    </w:p>
+    <w:p>
+      <w:pPr>
+        <w:pStyle w:val="ListParagraph"/>
+        <w:keepNext/>
+        <w:keepLines/>
+        <w:spacing w:before="480" w:after="0"/>
+        <w:ind w:left="1440"/>
+        <w:jc w:val="both"/>
+      </w:pPr>
+    </w:p>
+    <w:p>
+      <w:pPr>
+        <w:pStyle w:val="ListParagraph"/>
+        <w:keepNext/>
+        <w:keepLines/>
+        <w:spacing w:before="480" w:after="0"/>
+        <w:ind w:left="1440"/>
+        <w:jc w:val="both"/>
+      </w:pPr>
+      <m:oMathPara>
+        <m:oMath>
+          <m:sSub>
+            <m:sSubPr>
+              <m:ctrlPr>
+                <w:rPr>
+                  <w:rFonts w:ascii="Cambria Math" w:hAnsi="Cambria Math"/>
+                  <w:i/>
+                </w:rPr>
+              </m:ctrlPr>
+            </m:sSubPr>
+            <m:e>
+              <m:r>
+                <w:rPr>
+                  <w:rFonts w:ascii="Cambria Math" w:hAnsi="Cambria Math"/>
+                </w:rPr>
+                <m:t>G</m:t>
+              </m:r>
+            </m:e>
+            <m:sub>
+              <m:r>
+                <w:rPr>
+                  <w:rFonts w:ascii="Cambria Math" w:hAnsi="Cambria Math"/>
+                </w:rPr>
+                <m:t>r</m:t>
+              </m:r>
+            </m:sub>
+          </m:sSub>
+          <m:d>
+            <m:dPr>
+              <m:ctrlPr>
+                <w:rPr>
+                  <w:rFonts w:ascii="Cambria Math" w:hAnsi="Cambria Math"/>
+                  <w:i/>
+                </w:rPr>
+              </m:ctrlPr>
+            </m:dPr>
+            <m:e>
+              <m:r>
+                <w:rPr>
+                  <w:rFonts w:ascii="Cambria Math" w:hAnsi="Cambria Math"/>
+                </w:rPr>
+                <m:t>s</m:t>
+              </m:r>
+            </m:e>
+          </m:d>
+          <m:r>
+            <w:rPr>
+              <w:rFonts w:ascii="Cambria Math" w:hAnsi="Cambria Math"/>
+            </w:rPr>
+            <m:t xml:space="preserve">= </m:t>
+          </m:r>
+          <m:sSub>
+            <m:sSubPr>
+              <m:ctrlPr>
+                <w:rPr>
+                  <w:rFonts w:ascii="Cambria Math" w:hAnsi="Cambria Math"/>
+                  <w:i/>
+                </w:rPr>
+              </m:ctrlPr>
+            </m:sSubPr>
+            <m:e>
+              <m:r>
+                <w:rPr>
+                  <w:rFonts w:ascii="Cambria Math" w:hAnsi="Cambria Math"/>
+                </w:rPr>
+                <m:t>k</m:t>
+              </m:r>
+            </m:e>
+            <m:sub>
+              <m:r>
+                <w:rPr>
+                  <w:rFonts w:ascii="Cambria Math" w:hAnsi="Cambria Math"/>
+                </w:rPr>
+                <m:t>p</m:t>
+              </m:r>
+            </m:sub>
+          </m:sSub>
+        </m:oMath>
+      </m:oMathPara>
+    </w:p>
+    <w:p>
+      <w:pPr>
+        <w:pStyle w:val="ListParagraph"/>
+        <w:keepNext/>
+        <w:keepLines/>
+        <w:spacing w:before="480" w:after="0"/>
+        <w:ind w:left="1440"/>
+        <w:jc w:val="both"/>
+      </w:pPr>
+      <w:proofErr w:type="gramStart"/>
+      <w:r>
+        <w:t>gdzie</w:t>
+      </w:r>
+      <w:proofErr w:type="gramEnd"/>
+      <w:r>
+        <w:t xml:space="preserve"> </w:t>
+      </w:r>
+      <w:proofErr w:type="spellStart"/>
+      <w:r>
+        <w:t>k</w:t>
+      </w:r>
+      <w:r>
+        <w:rPr>
+          <w:vertAlign w:val="subscript"/>
+        </w:rPr>
+        <w:t>p</w:t>
+      </w:r>
+      <w:proofErr w:type="spellEnd"/>
+      <w:r>
+        <w:t xml:space="preserve"> &gt; 0 jest współczynnikiem wzmocnienia. </w:t>
+      </w:r>
+    </w:p>
+    <w:p>
+      <w:pPr>
+        <w:pStyle w:val="ListParagraph"/>
+        <w:keepNext/>
+        <w:keepLines/>
+        <w:spacing w:before="480" w:after="0"/>
+        <w:ind w:left="1440"/>
+        <w:jc w:val="both"/>
+      </w:pPr>
+    </w:p>
+    <w:p>
+      <w:pPr>
+        <w:pStyle w:val="ListParagraph"/>
+        <w:keepNext/>
+        <w:keepLines/>
+        <w:numPr>
+          <w:ilvl w:val="0"/>
+          <w:numId w:val="10"/>
+        </w:numPr>
+        <w:spacing w:before="480" w:after="0"/>
+        <w:jc w:val="both"/>
+      </w:pPr>
+      <w:r>
+        <w:t xml:space="preserve">I, część </w:t>
+      </w:r>
+      <w:r>
+        <w:t>całkująca</w:t>
+      </w:r>
+      <w:r>
+        <w:t xml:space="preserve">, </w:t>
+      </w:r>
+      <w:r>
+        <w:t>odpowiadająca całce wielkości uchybu w czasie do aktualnego momentu.</w:t>
+      </w:r>
+      <w:r>
+        <w:rPr>
+          <w:noProof/>
+          <w:lang w:eastAsia="en-US"/>
+        </w:rPr>
+        <w:t xml:space="preserve"> </w:t>
+      </w:r>
+      <w:r>
+        <w:rPr>
+          <w:noProof/>
+          <w:lang w:eastAsia="en-US"/>
+        </w:rPr>
+        <w:t xml:space="preserve">Obecność tego członu w układzie regulacji powoduje, z czasem,  redukcję uchybu. </w:t>
+      </w:r>
+      <w:r>
+        <w:rPr>
+          <w:noProof/>
+          <w:lang w:eastAsia="en-US"/>
+        </w:rPr>
+        <w:t>Część całkująca odpowiada nastepującemu wzorowi:</w:t>
+      </w:r>
+    </w:p>
+    <w:p>
+      <w:pPr>
+        <w:pStyle w:val="ListParagraph"/>
+        <w:keepNext/>
+        <w:keepLines/>
+        <w:spacing w:before="480" w:after="0"/>
+        <w:ind w:left="1440"/>
+        <w:jc w:val="both"/>
+      </w:pPr>
+    </w:p>
+    <w:p>
+      <w:pPr>
+        <w:pStyle w:val="ListParagraph"/>
+        <w:keepNext/>
+        <w:keepLines/>
+        <w:spacing w:before="480" w:after="0"/>
+        <w:ind w:left="1440"/>
+        <w:jc w:val="both"/>
+      </w:pPr>
+      <m:oMathPara>
+        <m:oMath>
+          <m:sSub>
+            <m:sSubPr>
+              <m:ctrlPr>
+                <w:rPr>
+                  <w:rFonts w:ascii="Cambria Math" w:hAnsi="Cambria Math"/>
+                  <w:i/>
+                </w:rPr>
+              </m:ctrlPr>
+            </m:sSubPr>
+            <m:e>
+              <m:r>
+                <w:rPr>
+                  <w:rFonts w:ascii="Cambria Math" w:hAnsi="Cambria Math"/>
+                </w:rPr>
+                <m:t>G</m:t>
+              </m:r>
+            </m:e>
+            <m:sub>
+              <m:r>
+                <w:rPr>
+                  <w:rFonts w:ascii="Cambria Math" w:hAnsi="Cambria Math"/>
+                </w:rPr>
+                <m:t>r</m:t>
+              </m:r>
+            </m:sub>
+          </m:sSub>
+          <m:d>
+            <m:dPr>
+              <m:ctrlPr>
+                <w:rPr>
+                  <w:rFonts w:ascii="Cambria Math" w:hAnsi="Cambria Math"/>
+                  <w:i/>
+                </w:rPr>
+              </m:ctrlPr>
+            </m:dPr>
+            <m:e>
+              <m:r>
+                <w:rPr>
+                  <w:rFonts w:ascii="Cambria Math" w:hAnsi="Cambria Math"/>
+                </w:rPr>
+                <m:t>s</m:t>
+              </m:r>
+            </m:e>
+          </m:d>
+          <m:r>
+            <w:rPr>
+              <w:rFonts w:ascii="Cambria Math" w:hAnsi="Cambria Math"/>
+            </w:rPr>
+            <m:t xml:space="preserve">= </m:t>
+          </m:r>
+          <m:f>
+            <m:fPr>
+              <m:ctrlPr>
+                <w:rPr>
+                  <w:rFonts w:ascii="Cambria Math" w:hAnsi="Cambria Math"/>
+                  <w:i/>
+                </w:rPr>
+              </m:ctrlPr>
+            </m:fPr>
+            <m:num>
+              <m:r>
+                <w:rPr>
+                  <w:rFonts w:ascii="Cambria Math" w:hAnsi="Cambria Math"/>
+                </w:rPr>
+                <m:t>1</m:t>
+              </m:r>
+            </m:num>
+            <m:den>
+              <m:sSub>
+                <m:sSubPr>
+                  <m:ctrlPr>
+                    <w:rPr>
+                      <w:rFonts w:ascii="Cambria Math" w:hAnsi="Cambria Math"/>
+                      <w:i/>
+                    </w:rPr>
+                  </m:ctrlPr>
+                </m:sSubPr>
+                <m:e>
+                  <m:r>
+                    <w:rPr>
+                      <w:rFonts w:ascii="Cambria Math" w:hAnsi="Cambria Math"/>
+                    </w:rPr>
+                    <m:t>sT</m:t>
+                  </m:r>
+                </m:e>
+                <m:sub>
+                  <m:r>
+                    <w:rPr>
+                      <w:rFonts w:ascii="Cambria Math" w:hAnsi="Cambria Math"/>
+                    </w:rPr>
+                    <m:t>i</m:t>
+                  </m:r>
+                </m:sub>
+              </m:sSub>
+            </m:den>
+          </m:f>
+        </m:oMath>
+      </m:oMathPara>
+    </w:p>
+    <w:p>
+      <w:pPr>
+        <w:pStyle w:val="ListParagraph"/>
+        <w:keepNext/>
+        <w:keepLines/>
+        <w:spacing w:before="480" w:after="0"/>
+        <w:ind w:left="1440"/>
+        <w:jc w:val="both"/>
+      </w:pPr>
+      <w:proofErr w:type="gramStart"/>
+      <w:r>
+        <w:t>gdzie</w:t>
+      </w:r>
+      <w:proofErr w:type="gramEnd"/>
+      <w:r>
+        <w:t xml:space="preserve"> T</w:t>
+      </w:r>
+      <w:r>
+        <w:rPr>
+          <w:vertAlign w:val="subscript"/>
+        </w:rPr>
+        <w:t>i</w:t>
+      </w:r>
+      <w:r>
+        <w:t xml:space="preserve"> jest czasem zdwojenia, po tym czasie sygnał wyjściowy przyjmuje wartość równą wartości sygnału wyjściowego części proporcjonalnej.</w:t>
+      </w:r>
+    </w:p>
+    <w:p>
+      <w:pPr>
+        <w:pStyle w:val="ListParagraph"/>
+        <w:keepNext/>
+        <w:keepLines/>
+        <w:spacing w:before="480" w:after="0"/>
+        <w:ind w:left="1440"/>
+        <w:jc w:val="both"/>
+      </w:pPr>
+    </w:p>
+    <w:p>
+      <w:pPr>
+        <w:pStyle w:val="ListParagraph"/>
+        <w:keepNext/>
+        <w:keepLines/>
+        <w:numPr>
+          <w:ilvl w:val="0"/>
+          <w:numId w:val="10"/>
+        </w:numPr>
+        <w:spacing w:before="480" w:after="0"/>
+        <w:jc w:val="both"/>
+      </w:pPr>
+      <w:r>
+        <w:lastRenderedPageBreak/>
+        <w:t xml:space="preserve">D, część </w:t>
+      </w:r>
+      <w:r>
+        <w:t xml:space="preserve">różniczkująca, odpowiada pochodnej funkcji uchybu w czasie. </w:t>
+      </w:r>
+      <w:r>
+        <w:t>Opisany jest następującym wzorem:</w:t>
+      </w:r>
+    </w:p>
+    <w:p>
+      <w:pPr>
+        <w:pStyle w:val="ListParagraph"/>
+        <w:keepNext/>
+        <w:keepLines/>
+        <w:spacing w:before="480" w:after="0"/>
+        <w:ind w:left="1440"/>
+        <w:jc w:val="both"/>
+      </w:pPr>
+      <m:oMathPara>
+        <m:oMath>
+          <m:sSub>
+            <m:sSubPr>
+              <m:ctrlPr>
+                <w:rPr>
+                  <w:rFonts w:ascii="Cambria Math" w:hAnsi="Cambria Math"/>
+                  <w:i/>
+                </w:rPr>
+              </m:ctrlPr>
+            </m:sSubPr>
+            <m:e>
+              <m:r>
+                <w:rPr>
+                  <w:rFonts w:ascii="Cambria Math" w:hAnsi="Cambria Math"/>
+                </w:rPr>
+                <m:t>G</m:t>
+              </m:r>
+            </m:e>
+            <m:sub>
+              <m:r>
+                <w:rPr>
+                  <w:rFonts w:ascii="Cambria Math" w:hAnsi="Cambria Math"/>
+                </w:rPr>
+                <m:t>r</m:t>
+              </m:r>
+            </m:sub>
+          </m:sSub>
+          <m:d>
+            <m:dPr>
+              <m:ctrlPr>
+                <w:rPr>
+                  <w:rFonts w:ascii="Cambria Math" w:hAnsi="Cambria Math"/>
+                  <w:i/>
+                </w:rPr>
+              </m:ctrlPr>
+            </m:dPr>
+            <m:e>
+              <m:r>
+                <w:rPr>
+                  <w:rFonts w:ascii="Cambria Math" w:hAnsi="Cambria Math"/>
+                </w:rPr>
+                <m:t>s</m:t>
+              </m:r>
+            </m:e>
+          </m:d>
+          <m:r>
+            <w:rPr>
+              <w:rFonts w:ascii="Cambria Math" w:hAnsi="Cambria Math"/>
+            </w:rPr>
+            <m:t>= s</m:t>
+          </m:r>
+          <m:sSub>
+            <m:sSubPr>
+              <m:ctrlPr>
+                <w:rPr>
+                  <w:rFonts w:ascii="Cambria Math" w:hAnsi="Cambria Math"/>
+                  <w:i/>
+                </w:rPr>
+              </m:ctrlPr>
+            </m:sSubPr>
+            <m:e>
+              <m:r>
+                <w:rPr>
+                  <w:rFonts w:ascii="Cambria Math" w:hAnsi="Cambria Math"/>
+                </w:rPr>
+                <m:t>T</m:t>
+              </m:r>
+            </m:e>
+            <m:sub>
+              <m:r>
+                <w:rPr>
+                  <w:rFonts w:ascii="Cambria Math" w:hAnsi="Cambria Math"/>
+                </w:rPr>
+                <m:t>d</m:t>
+              </m:r>
+            </m:sub>
+          </m:sSub>
+        </m:oMath>
+      </m:oMathPara>
+    </w:p>
+    <w:p>
+      <w:pPr>
+        <w:pStyle w:val="ListParagraph"/>
+        <w:keepNext/>
+        <w:keepLines/>
+        <w:spacing w:before="480" w:after="0"/>
+        <w:ind w:left="1440"/>
+        <w:jc w:val="both"/>
+      </w:pPr>
+      <w:proofErr w:type="gramStart"/>
+      <w:r>
+        <w:t>gdzie</w:t>
+      </w:r>
+      <w:proofErr w:type="gramEnd"/>
+      <w:r>
+        <w:t xml:space="preserve"> T</w:t>
+      </w:r>
+      <w:r>
+        <w:rPr>
+          <w:vertAlign w:val="subscript"/>
+        </w:rPr>
+        <w:t>d</w:t>
+      </w:r>
+      <w:r>
+        <w:t xml:space="preserve"> jest czasem wyprzedzenia, czas</w:t>
+      </w:r>
+      <w:r>
+        <w:t>,</w:t>
+      </w:r>
+      <w:r>
+        <w:t xml:space="preserve"> po którym wartości </w:t>
+      </w:r>
+      <w:r>
+        <w:t>sygnału części proporcjonalnej i różniczkującej będą sobie równe.</w:t>
+      </w:r>
+    </w:p>
+    <w:p>
+      <w:pPr>
+        <w:pStyle w:val="ListParagraph"/>
+        <w:keepNext/>
+        <w:keepLines/>
+        <w:spacing w:before="480" w:after="0"/>
+        <w:ind w:left="1440"/>
+        <w:jc w:val="both"/>
+      </w:pPr>
+    </w:p>
+    <w:p>
+      <w:pPr>
+        <w:keepNext/>
+        <w:keepLines/>
+        <w:spacing w:before="480" w:after="0"/>
+        <w:ind w:left="720"/>
+        <w:jc w:val="both"/>
+      </w:pPr>
+      <w:r>
+        <w:t xml:space="preserve">Sygnałem wyjściowym regulatora jest suma jego poszczególnych części. </w:t>
+      </w:r>
+      <w:r>
+        <w:t>Możemy ją zapisać wzorem:</w:t>
+      </w:r>
+    </w:p>
+    <w:p>
+      <w:pPr>
+        <w:keepNext/>
+        <w:keepLines/>
+        <w:spacing w:before="480" w:after="0"/>
+        <w:ind w:left="720"/>
+        <w:jc w:val="both"/>
+      </w:pPr>
+      <m:oMathPara>
+        <m:oMath>
+          <m:sSub>
+            <m:sSubPr>
+              <m:ctrlPr>
+                <w:rPr>
+                  <w:rFonts w:ascii="Cambria Math" w:hAnsi="Cambria Math"/>
+                  <w:i/>
+                </w:rPr>
+              </m:ctrlPr>
+            </m:sSubPr>
+            <m:e>
+              <m:r>
+                <w:rPr>
+                  <w:rFonts w:ascii="Cambria Math" w:hAnsi="Cambria Math"/>
+                </w:rPr>
+                <m:t>G</m:t>
+              </m:r>
+            </m:e>
+            <m:sub>
+              <m:r>
+                <w:rPr>
+                  <w:rFonts w:ascii="Cambria Math" w:hAnsi="Cambria Math"/>
+                </w:rPr>
+                <m:t>r</m:t>
+              </m:r>
+            </m:sub>
+          </m:sSub>
+          <m:d>
+            <m:dPr>
+              <m:ctrlPr>
+                <w:rPr>
+                  <w:rFonts w:ascii="Cambria Math" w:hAnsi="Cambria Math"/>
+                  <w:i/>
+                </w:rPr>
+              </m:ctrlPr>
+            </m:dPr>
+            <m:e>
+              <m:r>
+                <w:rPr>
+                  <w:rFonts w:ascii="Cambria Math" w:hAnsi="Cambria Math"/>
+                </w:rPr>
+                <m:t>s</m:t>
+              </m:r>
+            </m:e>
+          </m:d>
+          <m:r>
+            <w:rPr>
+              <w:rFonts w:ascii="Cambria Math" w:hAnsi="Cambria Math"/>
+            </w:rPr>
+            <m:t xml:space="preserve">= </m:t>
+          </m:r>
+          <m:sSub>
+            <m:sSubPr>
+              <m:ctrlPr>
+                <w:rPr>
+                  <w:rFonts w:ascii="Cambria Math" w:hAnsi="Cambria Math"/>
+                  <w:i/>
+                </w:rPr>
+              </m:ctrlPr>
+            </m:sSubPr>
+            <m:e>
+              <m:r>
+                <w:rPr>
+                  <w:rFonts w:ascii="Cambria Math" w:hAnsi="Cambria Math"/>
+                </w:rPr>
+                <m:t>k</m:t>
+              </m:r>
+            </m:e>
+            <m:sub>
+              <m:r>
+                <w:rPr>
+                  <w:rFonts w:ascii="Cambria Math" w:hAnsi="Cambria Math"/>
+                </w:rPr>
+                <m:t>p</m:t>
+              </m:r>
+            </m:sub>
+          </m:sSub>
+          <m:d>
+            <m:dPr>
+              <m:ctrlPr>
+                <w:rPr>
+                  <w:rFonts w:ascii="Cambria Math" w:hAnsi="Cambria Math"/>
+                  <w:i/>
+                </w:rPr>
+              </m:ctrlPr>
+            </m:dPr>
+            <m:e>
+              <m:r>
+                <w:rPr>
+                  <w:rFonts w:ascii="Cambria Math" w:hAnsi="Cambria Math"/>
+                </w:rPr>
+                <m:t xml:space="preserve">1+ </m:t>
+              </m:r>
+              <m:f>
+                <m:fPr>
+                  <m:ctrlPr>
+                    <w:rPr>
+                      <w:rFonts w:ascii="Cambria Math" w:hAnsi="Cambria Math"/>
+                      <w:i/>
+                    </w:rPr>
+                  </m:ctrlPr>
+                </m:fPr>
+                <m:num>
+                  <m:r>
+                    <w:rPr>
+                      <w:rFonts w:ascii="Cambria Math" w:hAnsi="Cambria Math"/>
+                    </w:rPr>
+                    <m:t>1</m:t>
+                  </m:r>
+                </m:num>
+                <m:den>
+                  <m:sSub>
+                    <m:sSubPr>
+                      <m:ctrlPr>
+                        <w:rPr>
+                          <w:rFonts w:ascii="Cambria Math" w:hAnsi="Cambria Math"/>
+                          <w:i/>
+                        </w:rPr>
+                      </m:ctrlPr>
+                    </m:sSubPr>
+                    <m:e>
+                      <m:r>
+                        <w:rPr>
+                          <w:rFonts w:ascii="Cambria Math" w:hAnsi="Cambria Math"/>
+                        </w:rPr>
+                        <m:t>sT</m:t>
+                      </m:r>
+                    </m:e>
+                    <m:sub>
+                      <m:r>
+                        <w:rPr>
+                          <w:rFonts w:ascii="Cambria Math" w:hAnsi="Cambria Math"/>
+                        </w:rPr>
+                        <m:t>i</m:t>
+                      </m:r>
+                    </m:sub>
+                  </m:sSub>
+                </m:den>
+              </m:f>
+              <m:r>
+                <w:rPr>
+                  <w:rFonts w:ascii="Cambria Math" w:hAnsi="Cambria Math"/>
+                </w:rPr>
+                <m:t>+ s</m:t>
+              </m:r>
+              <m:sSub>
+                <m:sSubPr>
+                  <m:ctrlPr>
+                    <w:rPr>
+                      <w:rFonts w:ascii="Cambria Math" w:hAnsi="Cambria Math"/>
+                      <w:i/>
+                    </w:rPr>
+                  </m:ctrlPr>
+                </m:sSubPr>
+                <m:e>
+                  <m:r>
+                    <w:rPr>
+                      <w:rFonts w:ascii="Cambria Math" w:hAnsi="Cambria Math"/>
+                    </w:rPr>
+                    <m:t>T</m:t>
+                  </m:r>
+                </m:e>
+                <m:sub>
+                  <m:r>
+                    <w:rPr>
+                      <w:rFonts w:ascii="Cambria Math" w:hAnsi="Cambria Math"/>
+                    </w:rPr>
+                    <m:t>d</m:t>
+                  </m:r>
+                </m:sub>
+              </m:sSub>
+            </m:e>
+          </m:d>
+        </m:oMath>
+      </m:oMathPara>
+    </w:p>
+    <w:p>
+      <w:pPr>
+        <w:keepNext/>
+        <w:keepLines/>
+        <w:spacing w:before="480" w:after="0"/>
+        <w:jc w:val="both"/>
+      </w:pPr>
+      <w:r>
+        <w:tab/>
+        <w:t>Zatem sygnał</w:t>
+      </w:r>
+      <w:r>
+        <w:t xml:space="preserve"> wyjściowy r(t) możemy opisać wzorem:</w:t>
+      </w:r>
+    </w:p>
+    <w:p>
+      <w:pPr>
+        <w:keepNext/>
+        <w:keepLines/>
+        <w:spacing w:before="480" w:after="0"/>
+        <w:jc w:val="both"/>
+      </w:pPr>
+      <m:oMathPara>
+        <m:oMath>
+          <m:r>
+            <w:rPr>
+              <w:rFonts w:ascii="Cambria Math" w:hAnsi="Cambria Math"/>
+            </w:rPr>
+            <m:t>r</m:t>
+          </m:r>
+          <m:d>
+            <m:dPr>
+              <m:ctrlPr>
+                <w:rPr>
+                  <w:rFonts w:ascii="Cambria Math" w:hAnsi="Cambria Math"/>
+                  <w:i/>
+                </w:rPr>
+              </m:ctrlPr>
+            </m:dPr>
+            <m:e>
+              <m:r>
+                <w:rPr>
+                  <w:rFonts w:ascii="Cambria Math" w:hAnsi="Cambria Math"/>
+                </w:rPr>
+                <m:t>t</m:t>
+              </m:r>
+            </m:e>
+          </m:d>
+          <m:r>
+            <w:rPr>
+              <w:rFonts w:ascii="Cambria Math" w:hAnsi="Cambria Math"/>
+            </w:rPr>
+            <m:t xml:space="preserve">= </m:t>
+          </m:r>
+          <m:sSub>
+            <m:sSubPr>
+              <m:ctrlPr>
+                <w:rPr>
+                  <w:rFonts w:ascii="Cambria Math" w:hAnsi="Cambria Math"/>
+                  <w:i/>
+                </w:rPr>
+              </m:ctrlPr>
+            </m:sSubPr>
+            <m:e>
+              <m:r>
+                <w:rPr>
+                  <w:rFonts w:ascii="Cambria Math" w:hAnsi="Cambria Math"/>
+                </w:rPr>
+                <m:t>k</m:t>
+              </m:r>
+            </m:e>
+            <m:sub>
+              <m:r>
+                <w:rPr>
+                  <w:rFonts w:ascii="Cambria Math" w:hAnsi="Cambria Math"/>
+                </w:rPr>
+                <m:t>p</m:t>
+              </m:r>
+            </m:sub>
+          </m:sSub>
+          <m:d>
+            <m:dPr>
+              <m:ctrlPr>
+                <w:rPr>
+                  <w:rFonts w:ascii="Cambria Math" w:hAnsi="Cambria Math"/>
+                  <w:i/>
+                </w:rPr>
+              </m:ctrlPr>
+            </m:dPr>
+            <m:e>
+              <m:r>
+                <w:rPr>
+                  <w:rFonts w:ascii="Cambria Math" w:hAnsi="Cambria Math"/>
+                </w:rPr>
+                <m:t>e</m:t>
+              </m:r>
+              <m:d>
+                <m:dPr>
+                  <m:ctrlPr>
+                    <w:rPr>
+                      <w:rFonts w:ascii="Cambria Math" w:hAnsi="Cambria Math"/>
+                      <w:i/>
+                    </w:rPr>
+                  </m:ctrlPr>
+                </m:dPr>
+                <m:e>
+                  <m:r>
+                    <w:rPr>
+                      <w:rFonts w:ascii="Cambria Math" w:hAnsi="Cambria Math"/>
+                    </w:rPr>
+                    <m:t>t</m:t>
+                  </m:r>
+                </m:e>
+              </m:d>
+              <m:r>
+                <w:rPr>
+                  <w:rFonts w:ascii="Cambria Math" w:hAnsi="Cambria Math"/>
+                </w:rPr>
+                <m:t>+</m:t>
+              </m:r>
+              <m:f>
+                <m:fPr>
+                  <m:ctrlPr>
+                    <w:rPr>
+                      <w:rFonts w:ascii="Cambria Math" w:hAnsi="Cambria Math"/>
+                      <w:i/>
+                    </w:rPr>
+                  </m:ctrlPr>
+                </m:fPr>
+                <m:num>
+                  <m:r>
+                    <w:rPr>
+                      <w:rFonts w:ascii="Cambria Math" w:hAnsi="Cambria Math"/>
+                    </w:rPr>
+                    <m:t>1</m:t>
+                  </m:r>
+                </m:num>
+                <m:den>
+                  <m:sSub>
+                    <m:sSubPr>
+                      <m:ctrlPr>
+                        <w:rPr>
+                          <w:rFonts w:ascii="Cambria Math" w:hAnsi="Cambria Math"/>
+                          <w:i/>
+                        </w:rPr>
+                      </m:ctrlPr>
+                    </m:sSubPr>
+                    <m:e>
+                      <m:r>
+                        <w:rPr>
+                          <w:rFonts w:ascii="Cambria Math" w:hAnsi="Cambria Math"/>
+                        </w:rPr>
+                        <m:t>T</m:t>
+                      </m:r>
+                    </m:e>
+                    <m:sub>
+                      <m:r>
+                        <w:rPr>
+                          <w:rFonts w:ascii="Cambria Math" w:hAnsi="Cambria Math"/>
+                        </w:rPr>
+                        <m:t>i</m:t>
+                      </m:r>
+                    </m:sub>
+                  </m:sSub>
+                </m:den>
+              </m:f>
+              <m:nary>
+                <m:naryPr>
+                  <m:limLoc m:val="undOvr"/>
+                  <m:subHide m:val="1"/>
+                  <m:supHide m:val="1"/>
+                  <m:ctrlPr>
+                    <w:rPr>
+                      <w:rFonts w:ascii="Cambria Math" w:hAnsi="Cambria Math"/>
+                      <w:i/>
+                    </w:rPr>
+                  </m:ctrlPr>
+                </m:naryPr>
+                <m:sub/>
+                <m:sup/>
+                <m:e>
+                  <m:r>
+                    <w:rPr>
+                      <w:rFonts w:ascii="Cambria Math" w:hAnsi="Cambria Math"/>
+                    </w:rPr>
+                    <m:t>e</m:t>
+                  </m:r>
+                  <m:d>
+                    <m:dPr>
+                      <m:ctrlPr>
+                        <w:rPr>
+                          <w:rFonts w:ascii="Cambria Math" w:hAnsi="Cambria Math"/>
+                          <w:i/>
+                        </w:rPr>
+                      </m:ctrlPr>
+                    </m:dPr>
+                    <m:e>
+                      <m:r>
+                        <w:rPr>
+                          <w:rFonts w:ascii="Cambria Math" w:hAnsi="Cambria Math"/>
+                        </w:rPr>
+                        <m:t>t</m:t>
+                      </m:r>
+                    </m:e>
+                  </m:d>
+                  <m:r>
+                    <w:rPr>
+                      <w:rFonts w:ascii="Cambria Math" w:hAnsi="Cambria Math"/>
+                    </w:rPr>
+                    <m:t>dt+</m:t>
+                  </m:r>
+                  <m:sSub>
+                    <m:sSubPr>
+                      <m:ctrlPr>
+                        <w:rPr>
+                          <w:rFonts w:ascii="Cambria Math" w:hAnsi="Cambria Math"/>
+                          <w:i/>
+                        </w:rPr>
+                      </m:ctrlPr>
+                    </m:sSubPr>
+                    <m:e>
+                      <m:r>
+                        <w:rPr>
+                          <w:rFonts w:ascii="Cambria Math" w:hAnsi="Cambria Math"/>
+                        </w:rPr>
+                        <m:t>T</m:t>
+                      </m:r>
+                    </m:e>
+                    <m:sub>
+                      <m:r>
+                        <w:rPr>
+                          <w:rFonts w:ascii="Cambria Math" w:hAnsi="Cambria Math"/>
+                        </w:rPr>
+                        <m:t>d</m:t>
+                      </m:r>
+                    </m:sub>
+                  </m:sSub>
+                  <m:f>
+                    <m:fPr>
+                      <m:ctrlPr>
+                        <w:rPr>
+                          <w:rFonts w:ascii="Cambria Math" w:hAnsi="Cambria Math"/>
+                          <w:i/>
+                        </w:rPr>
+                      </m:ctrlPr>
+                    </m:fPr>
+                    <m:num>
+                      <m:r>
+                        <w:rPr>
+                          <w:rFonts w:ascii="Cambria Math" w:hAnsi="Cambria Math"/>
+                        </w:rPr>
+                        <m:t>de</m:t>
+                      </m:r>
+                      <m:d>
+                        <m:dPr>
+                          <m:ctrlPr>
+                            <w:rPr>
+                              <w:rFonts w:ascii="Cambria Math" w:hAnsi="Cambria Math"/>
+                              <w:i/>
+                            </w:rPr>
+                          </m:ctrlPr>
+                        </m:dPr>
+                        <m:e>
+                          <m:r>
+                            <w:rPr>
+                              <w:rFonts w:ascii="Cambria Math" w:hAnsi="Cambria Math"/>
+                            </w:rPr>
+                            <m:t>t</m:t>
+                          </m:r>
+                        </m:e>
+                      </m:d>
+                    </m:num>
+                    <m:den>
+                      <m:r>
+                        <w:rPr>
+                          <w:rFonts w:ascii="Cambria Math" w:hAnsi="Cambria Math"/>
+                        </w:rPr>
+                        <m:t>dt</m:t>
+                      </m:r>
+                    </m:den>
+                  </m:f>
+                </m:e>
+              </m:nary>
+            </m:e>
+          </m:d>
+        </m:oMath>
+      </m:oMathPara>
+    </w:p>
+    <w:p>
+      <w:pPr>
+        <w:keepNext/>
+        <w:keepLines/>
+        <w:spacing w:before="480" w:after="0"/>
+        <w:ind w:left="720"/>
+        <w:jc w:val="both"/>
+      </w:pPr>
+      <w:r>
+        <w:rPr>
+          <w:noProof/>
+          <w:lang w:val="en-US" w:eastAsia="en-US"/>
+        </w:rPr>
+        <mc:AlternateContent>
+          <mc:Choice Requires="wps">
+            <w:drawing>
+              <wp:anchor distT="0" distB="0" distL="114300" distR="114300" simplePos="0" relativeHeight="251774464" behindDoc="0" locked="0" layoutInCell="1" allowOverlap="1" wp14:anchorId="4FA87564" wp14:editId="0CD0CEBE">
+                <wp:simplePos x="0" y="0"/>
+                <wp:positionH relativeFrom="column">
+                  <wp:posOffset>1097915</wp:posOffset>
+                </wp:positionH>
+                <wp:positionV relativeFrom="paragraph">
+                  <wp:posOffset>3150870</wp:posOffset>
+                </wp:positionV>
+                <wp:extent cx="3920490" cy="635"/>
+                <wp:effectExtent l="0" t="0" r="0" b="0"/>
+                <wp:wrapTopAndBottom/>
+                <wp:docPr id="10" name="Text Box 10"/>
+                <wp:cNvGraphicFramePr/>
+                <a:graphic xmlns:a="http://schemas.openxmlformats.org/drawingml/2006/main">
+                  <a:graphicData uri="http://schemas.microsoft.com/office/word/2010/wordprocessingShape">
+                    <wps:wsp>
+                      <wps:cNvSpPr txBox="1"/>
+                      <wps:spPr>
+                        <a:xfrm>
+                          <a:off x="0" y="0"/>
+                          <a:ext cx="3920490" cy="635"/>
+                        </a:xfrm>
+                        <a:prstGeom prst="rect">
+                          <a:avLst/>
+                        </a:prstGeom>
+                        <a:solidFill>
+                          <a:prstClr val="white"/>
+                        </a:solidFill>
+                        <a:ln>
+                          <a:noFill/>
+                        </a:ln>
+                        <a:effectLst/>
+                      </wps:spPr>
+                      <wps:txbx>
+                        <w:txbxContent>
+                          <w:p>
+                            <w:pPr>
+                              <w:pStyle w:val="Caption"/>
+                              <w:jc w:val="center"/>
+                              <w:rPr>
+                                <w:color w:val="2E74B5" w:themeColor="accent1" w:themeShade="BF"/>
+                                <w:sz w:val="20"/>
+                              </w:rPr>
+                            </w:pPr>
+                            <w:r>
+                              <w:rPr>
+                                <w:color w:val="2E74B5" w:themeColor="accent1" w:themeShade="BF"/>
+                                <w:sz w:val="20"/>
+                              </w:rPr>
+                              <w:t xml:space="preserve">Rysunek </w:t>
+                            </w:r>
+                            <w:r>
+                              <w:rPr>
+                                <w:color w:val="2E74B5" w:themeColor="accent1" w:themeShade="BF"/>
+                                <w:sz w:val="20"/>
+                              </w:rPr>
+                              <w:fldChar w:fldCharType="begin"/>
+                            </w:r>
+                            <w:r>
+                              <w:rPr>
+                                <w:color w:val="2E74B5" w:themeColor="accent1" w:themeShade="BF"/>
+                                <w:sz w:val="20"/>
+                              </w:rPr>
+                              <w:instrText xml:space="preserve"> SEQ Rysunek \* ARABIC </w:instrText>
+                            </w:r>
+                            <w:r>
+                              <w:rPr>
+                                <w:color w:val="2E74B5" w:themeColor="accent1" w:themeShade="BF"/>
+                                <w:sz w:val="20"/>
+                              </w:rPr>
+                              <w:fldChar w:fldCharType="separate"/>
+                            </w:r>
+                            <w:r>
+                              <w:rPr>
+                                <w:noProof/>
+                                <w:color w:val="2E74B5" w:themeColor="accent1" w:themeShade="BF"/>
+                                <w:sz w:val="20"/>
+                              </w:rPr>
+                              <w:t>8</w:t>
+                            </w:r>
+                            <w:r>
+                              <w:rPr>
+                                <w:color w:val="2E74B5" w:themeColor="accent1" w:themeShade="BF"/>
+                                <w:sz w:val="20"/>
+                              </w:rPr>
+                              <w:fldChar w:fldCharType="end"/>
+                            </w:r>
+                            <w:r>
+                              <w:rPr>
+                                <w:color w:val="2E74B5" w:themeColor="accent1" w:themeShade="BF"/>
+                                <w:sz w:val="20"/>
+                              </w:rPr>
+                              <w:t>. Realizacja równoległa regulatora PID</w:t>
+                            </w:r>
+                          </w:p>
+                          <w:p>
+                            <w:pPr>
+                              <w:pStyle w:val="Caption"/>
+                              <w:jc w:val="center"/>
+                              <w:rPr>
+                                <w:rFonts w:cs="Times New Roman"/>
+                                <w:noProof/>
+                                <w:color w:val="2E74B5" w:themeColor="accent1" w:themeShade="BF"/>
+                                <w:sz w:val="16"/>
+                              </w:rPr>
+                            </w:pPr>
+                            <w:r>
+                              <w:rPr>
+                                <w:color w:val="2E74B5" w:themeColor="accent1" w:themeShade="BF"/>
+                                <w:sz w:val="20"/>
+                              </w:rPr>
+                              <w:t>źródło: [5]</w:t>
+                            </w:r>
+                          </w:p>
+                        </w:txbxContent>
+                      </wps:txbx>
+                      <wps:bodyPr rot="0" spcFirstLastPara="0" vertOverflow="overflow" horzOverflow="overflow" vert="horz" wrap="square" lIns="0" tIns="0" rIns="0" bIns="0" numCol="1" spcCol="0" rtlCol="0" fromWordArt="0" anchor="t" anchorCtr="0" forceAA="0" compatLnSpc="1">
+                        <a:prstTxWarp prst="textNoShape">
+                          <a:avLst/>
+                        </a:prstTxWarp>
+                        <a:spAutoFit/>
+                      </wps:bodyPr>
+                    </wps:wsp>
+                  </a:graphicData>
+                </a:graphic>
+              </wp:anchor>
+            </w:drawing>
+          </mc:Choice>
+          <mc:Fallback>
+            <w:pict>
+              <v:shape w14:anchorId="4FA87564" id="Text Box 10" o:spid="_x0000_s1035" type="#_x0000_t202" style="position:absolute;left:0;text-align:left;margin-left:86.45pt;margin-top:248.1pt;width:308.7pt;height:.05pt;z-index:251774464;visibility:visible;mso-wrap-style:square;mso-wrap-distance-left:9pt;mso-wrap-distance-top:0;mso-wrap-distance-right:9pt;mso-wrap-distance-bottom:0;mso-position-horizontal:absolute;mso-position-horizontal-relative:text;mso-position-vertical:absolute;mso-position-vertical-relative:text;v-text-anchor:top" o:gfxdata="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" stroked="f">
+                <v:textbox style="mso-fit-shape-to-text:t" inset="0,0,0,0">
+                  <w:txbxContent>
+                    <w:p>
+                      <w:pPr>
+                        <w:pStyle w:val="Caption"/>
+                        <w:jc w:val="center"/>
+                        <w:rPr>
+                          <w:color w:val="2E74B5" w:themeColor="accent1" w:themeShade="BF"/>
+                          <w:sz w:val="20"/>
+                        </w:rPr>
+                      </w:pPr>
+                      <w:r>
+                        <w:rPr>
+                          <w:color w:val="2E74B5" w:themeColor="accent1" w:themeShade="BF"/>
+                          <w:sz w:val="20"/>
+                        </w:rPr>
+                        <w:t xml:space="preserve">Rysunek </w:t>
+                      </w:r>
+                      <w:r>
+                        <w:rPr>
+                          <w:color w:val="2E74B5" w:themeColor="accent1" w:themeShade="BF"/>
+                          <w:sz w:val="20"/>
+                        </w:rPr>
+                        <w:fldChar w:fldCharType="begin"/>
+                      </w:r>
+                      <w:r>
+                        <w:rPr>
+                          <w:color w:val="2E74B5" w:themeColor="accent1" w:themeShade="BF"/>
+                          <w:sz w:val="20"/>
+                        </w:rPr>
+                        <w:instrText xml:space="preserve"> SEQ Rysunek \* ARABIC </w:instrText>
+                      </w:r>
+                      <w:r>
+                        <w:rPr>
+                          <w:color w:val="2E74B5" w:themeColor="accent1" w:themeShade="BF"/>
+                          <w:sz w:val="20"/>
+                        </w:rPr>
+                        <w:fldChar w:fldCharType="separate"/>
+                      </w:r>
+                      <w:r>
+                        <w:rPr>
+                          <w:noProof/>
+                          <w:color w:val="2E74B5" w:themeColor="accent1" w:themeShade="BF"/>
+                          <w:sz w:val="20"/>
+                        </w:rPr>
+                        <w:t>8</w:t>
+                      </w:r>
+                      <w:r>
+                        <w:rPr>
+                          <w:color w:val="2E74B5" w:themeColor="accent1" w:themeShade="BF"/>
+                          <w:sz w:val="20"/>
+                        </w:rPr>
+                        <w:fldChar w:fldCharType="end"/>
+                      </w:r>
+                      <w:r>
+                        <w:rPr>
+                          <w:color w:val="2E74B5" w:themeColor="accent1" w:themeShade="BF"/>
+                          <w:sz w:val="20"/>
+                        </w:rPr>
+                        <w:t>. Realizacja równoległa regulatora PID</w:t>
+                      </w:r>
+                    </w:p>
+                    <w:p>
+                      <w:pPr>
+                        <w:pStyle w:val="Caption"/>
+                        <w:jc w:val="center"/>
+                        <w:rPr>
+                          <w:rFonts w:cs="Times New Roman"/>
+                          <w:noProof/>
+                          <w:color w:val="2E74B5" w:themeColor="accent1" w:themeShade="BF"/>
+                          <w:sz w:val="16"/>
+                        </w:rPr>
+                      </w:pPr>
+                      <w:r>
+                        <w:rPr>
+                          <w:color w:val="2E74B5" w:themeColor="accent1" w:themeShade="BF"/>
+                          <w:sz w:val="20"/>
+                        </w:rPr>
+                        <w:t>źródło: [5]</w:t>
+                      </w:r>
+                    </w:p>
+                  </w:txbxContent>
+                </v:textbox>
+                <w10:wrap type="topAndBottom"/>
+              </v:shape>
+            </w:pict>
+          </mc:Fallback>
+        </mc:AlternateContent>
+      </w:r>
+      <w:r>
+        <w:rPr>
+          <w:noProof/>
+          <w:lang w:val="en-US" w:eastAsia="en-US"/>
+        </w:rPr>
+        <w:drawing>
+          <wp:anchor distT="0" distB="0" distL="114300" distR="114300" simplePos="0" relativeHeight="251772416" behindDoc="0" locked="0" layoutInCell="1" allowOverlap="1" wp14:anchorId="197F12FF" wp14:editId="21BAC559">
+            <wp:simplePos x="0" y="0"/>
+            <wp:positionH relativeFrom="margin">
+              <wp:align>center</wp:align>
+            </wp:positionH>
+            <wp:positionV relativeFrom="paragraph">
+              <wp:posOffset>1446759</wp:posOffset>
+            </wp:positionV>
+            <wp:extent cx="3920947" cy="1647526"/>
+            <wp:effectExtent l="0" t="0" r="3810" b="0"/>
+            <wp:wrapTopAndBottom/>
+            <wp:docPr id="9" name="Picture 9"/>
+            <wp:cNvGraphicFramePr>
+              <a:graphicFrameLocks xmlns:a="http://schemas.openxmlformats.org/drawingml/2006/main" noChangeAspect="1"/>
+            </wp:cNvGraphicFramePr>
+            <a:graphic xmlns:a="http://schemas.openxmlformats.org/drawingml/2006/main">
+              <a:graphicData uri="http://schemas.openxmlformats.org/drawingml/2006/picture">
+                <pic:pic xmlns:pic="http://schemas.openxmlformats.org/drawingml/2006/picture">
+                  <pic:nvPicPr>
+                    <pic:cNvPr id="0" name="Picture 1"/>
+                    <pic:cNvPicPr>
+                      <a:picLocks noChangeAspect="1" noChangeArrowheads="1"/>
+                    </pic:cNvPicPr>
+                  </pic:nvPicPr>
+                  <pic:blipFill>
+                    <a:blip r:embed="rId18">
+                      <a:extLst>
+                        <a:ext uri="{28A0092B-C50C-407E-A947-70E740481C1C}">
+                          <a14:useLocalDpi xmlns:a14="http://schemas.microsoft.com/office/drawing/2010/main" val="0"/>
+                        </a:ext>
+                      </a:extLst>
+                    </a:blip>
+                    <a:srcRect/>
+                    <a:stretch>
+                      <a:fillRect/>
+                    </a:stretch>
+                  </pic:blipFill>
+                  <pic:spPr bwMode="auto">
+                    <a:xfrm>
+                      <a:off x="0" y="0"/>
+                      <a:ext cx="3920947" cy="1647526"/>
+                    </a:xfrm>
+                    <a:prstGeom prst="rect">
+                      <a:avLst/>
+                    </a:prstGeom>
+                    <a:noFill/>
+                    <a:ln>
+                      <a:noFill/>
+                    </a:ln>
+                  </pic:spPr>
+                </pic:pic>
+              </a:graphicData>
+            </a:graphic>
+          </wp:anchor>
+        </w:drawing>
+      </w:r>
+      <w:r>
+        <w:t xml:space="preserve">Realizacja regulatora może być </w:t>
+      </w:r>
+      <w:r>
+        <w:t>zrealizowany</w:t>
+      </w:r>
+      <w:r>
+        <w:t xml:space="preserve"> na zasadzie jednej z dwóch form: równoległej lub szeregowej, jako szeregowe połączenie regulatorów PI(regulator składający się z części proporcjonalnej i całkującej) i PD(regulator składający się z części proporcjonalnej </w:t>
+      </w:r>
+      <w:r>
+        <w:br/>
+      </w:r>
+      <w:r>
+        <w:t xml:space="preserve">i </w:t>
+      </w:r>
+      <w:r>
+        <w:t>różniczkującej). W projekcie została wykorzystana realizacja równoległa(rysunek 8).</w:t>
+      </w:r>
+    </w:p>
+    <w:p>
+      <w:pPr>
+        <w:keepNext/>
+        <w:keepLines/>
+        <w:spacing w:before="480" w:after="0"/>
+        <w:ind w:left="720"/>
+        <w:jc w:val="both"/>
+      </w:pPr>
+    </w:p>
+    <w:p>
+      <w:pPr>
+        <w:keepNext/>
+        <w:keepLines/>
+        <w:spacing w:before="480" w:after="0"/>
+        <w:ind w:left="720"/>
+        <w:jc w:val="both"/>
+      </w:pPr>
+    </w:p>
+    <w:p>
+      <w:pPr>
+        <w:keepNext/>
+        <w:keepLines/>
+        <w:spacing w:before="480" w:after="0"/>
+        <w:ind w:left="720"/>
+        <w:contextualSpacing/>
+        <w:jc w:val="both"/>
+      </w:pPr>
+    </w:p>
+    <w:p>
+      <w:pPr>
+        <w:keepNext/>
+        <w:keepLines/>
+        <w:spacing w:before="480" w:after="0"/>
+        <w:ind w:left="720"/>
+        <w:contextualSpacing/>
         <w:jc w:val="both"/>
       </w:pPr>
     </w:p>
@@ -7023,6 +9800,9 @@
         <w:spacing w:before="480" w:after="0"/>
         <w:ind w:left="720"/>
         <w:contextualSpacing/>
+        <w:rPr>
+          <w:rStyle w:val="Hyperlink"/>
+        </w:rPr>
       </w:pPr>
       <w:r>
         <w:t xml:space="preserve">[4] </w:t>
@@ -7035,6 +9815,45 @@
           <w:t>http://abyz.co.uk/rpi/pigpio/index.html</w:t>
         </w:r>
       </w:hyperlink>
+    </w:p>
+    <w:p>
+      <w:pPr>
+        <w:keepNext/>
+        <w:keepLines/>
+        <w:spacing w:before="480" w:after="0"/>
+        <w:ind w:left="720"/>
+        <w:contextualSpacing/>
+        <w:rPr>
+          <w:color w:val="auto"/>
+        </w:rPr>
+      </w:pPr>
+      <w:r>
+        <w:rPr>
+          <w:rStyle w:val="Hyperlink"/>
+          <w:color w:val="auto"/>
+          <w:u w:val="none"/>
+        </w:rPr>
+        <w:t xml:space="preserve">[5] Eugeniusz Rosołowski: </w:t>
+      </w:r>
+      <w:r>
+        <w:rPr>
+          <w:rStyle w:val="Hyperlink"/>
+          <w:i/>
+          <w:color w:val="auto"/>
+          <w:u w:val="none"/>
+        </w:rPr>
+        <w:t>Podstawy regulacji automatycznej</w:t>
+      </w:r>
+      <w:r>
+        <w:rPr>
+          <w:rStyle w:val="Hyperlink"/>
+          <w:color w:val="auto"/>
+          <w:u w:val="none"/>
+        </w:rPr>
+        <w:t>. Wrocław, 2014, s. 277-282</w:t>
+      </w:r>
+      <w:bookmarkStart w:id="1" w:name="_GoBack"/>
+      <w:bookmarkEnd w:id="1"/>
     </w:p>
     <w:sectPr>
       <w:footerReference w:type="default" r:id="rId23"/>
@@ -7048,51 +9867,6 @@
     </w:sectPr>
   </w:body>
 </w:document>
-</file>
-
-<file path=word/comments.xml><?xml version="1.0" encoding="utf-8"?>
-<w:comments xmlns:wpc="http://schemas.microsoft.com/office/word/2010/wordprocessingCanvas" xmlns:mc="http://schemas.openxmlformats.org/markup-compatibility/2006" xmlns:o="urn:schemas-microsoft-com:office:office" xmlns:r="http://schemas.openxmlformats.org/officeDocument/2006/relationships" xmlns:m="http://schemas.openxmlformats.org/officeDocument/2006/math" xmlns:v="urn:schemas-microsoft-com:vml" xmlns:wp14="http://schemas.microsoft.com/office/word/2010/wordprocessingDrawing" xmlns:wp="http://schemas.openxmlformats.org/drawingml/2006/wordprocessingDrawing" xmlns:w10="urn:schemas-microsoft-com:office:word" xmlns:w="http://schemas.openxmlformats.org/wordprocessingml/2006/main" xmlns:w14="http://schemas.microsoft.com/office/word/2010/wordml" xmlns:w15="http://schemas.microsoft.com/office/word/2012/wordml" xmlns:wpg="http://schemas.microsoft.com/office/word/2010/wordprocessingGroup" xmlns:wpi="http://schemas.microsoft.com/office/word/2010/wordprocessingInk" xmlns:wne="http://schemas.microsoft.com/office/word/2006/wordml" xmlns:wps="http://schemas.microsoft.com/office/word/2010/wordprocessingShape" mc:Ignorable="w14 w15 wp14">
-  <w:comment w:id="1" w:author="Dawid Szymczyk" w:date="2015-11-24T13:05:00Z" w:initials="DS">
-    <w:p>
-      <w:pPr>
-        <w:pStyle w:val="CommentText"/>
-      </w:pPr>
-      <w:r>
-        <w:rPr>
-          <w:rStyle w:val="CommentReference"/>
-        </w:rPr>
-        <w:annotationRef/>
-      </w:r>
-      <w:r>
-        <w:rPr>
-          <w:rStyle w:val="CommentReference"/>
-        </w:rPr>
-        <w:t xml:space="preserve">Wystarczy takie </w:t>
-      </w:r>
-      <w:r>
-        <w:rPr>
-          <w:rStyle w:val="CommentReference"/>
-        </w:rPr>
-        <w:t>zdanie jako</w:t>
-      </w:r>
-      <w:r>
-        <w:rPr>
-          <w:rStyle w:val="CommentReference"/>
-        </w:rPr>
-        <w:t xml:space="preserve"> odwołanie się do tabeli?</w:t>
-      </w:r>
-      <w:r>
-        <w:t xml:space="preserve"> </w:t>
-      </w:r>
-    </w:p>
-  </w:comment>
-</w:comments>
-</file>
-
-<file path=word/commentsExtended.xml><?xml version="1.0" encoding="utf-8"?>
-<w15:commentsEx xmlns:wpc="http://schemas.microsoft.com/office/word/2010/wordprocessingCanvas" xmlns:mc="http://schemas.openxmlformats.org/markup-compatibility/2006" xmlns:o="urn:schemas-microsoft-com:office:office" xmlns:r="http://schemas.openxmlformats.org/officeDocument/2006/relationships" xmlns:m="http://schemas.openxmlformats.org/officeDocument/2006/math" xmlns:v="urn:schemas-microsoft-com:vml" xmlns:wp14="http://schemas.microsoft.com/office/word/2010/wordprocessingDrawing" xmlns:wp="http://schemas.openxmlformats.org/drawingml/2006/wordprocessingDrawing" xmlns:w10="urn:schemas-microsoft-com:office:word" xmlns:w="http://schemas.openxmlformats.org/wordprocessingml/2006/main" xmlns:w14="http://schemas.microsoft.com/office/word/2010/wordml" xmlns:w15="http://schemas.microsoft.com/office/word/2012/wordml" xmlns:wpg="http://schemas.microsoft.com/office/word/2010/wordprocessingGroup" xmlns:wpi="http://schemas.microsoft.com/office/word/2010/wordprocessingInk" xmlns:wne="http://schemas.microsoft.com/office/word/2006/wordml" xmlns:wps="http://schemas.microsoft.com/office/word/2010/wordprocessingShape" mc:Ignorable="w14 w15 wp14">
-  <w15:commentEx w15:paraId="31AC8BF1" w15:done="0"/>
-</w15:commentsEx>
 </file>
 
 <file path=word/endnotes.xml><?xml version="1.0" encoding="utf-8"?>
@@ -7131,11 +9905,19 @@
       <w:spacing w:after="0" w:line="240" w:lineRule="auto"/>
       <w:jc w:val="right"/>
     </w:pPr>
+    <w:proofErr w:type="gramStart"/>
     <w:r>
       <w:rPr>
         <w:rFonts w:ascii="Cambria" w:eastAsia="Cambria" w:hAnsi="Cambria" w:cs="Cambria"/>
       </w:rPr>
-      <w:t xml:space="preserve">str. </w:t>
+      <w:t>str</w:t>
+    </w:r>
+    <w:proofErr w:type="gramEnd"/>
+    <w:r>
+      <w:rPr>
+        <w:rFonts w:ascii="Cambria" w:eastAsia="Cambria" w:hAnsi="Cambria" w:cs="Cambria"/>
+      </w:rPr>
+      <w:t xml:space="preserve">. </w:t>
     </w:r>
     <w:r>
       <w:rPr>
@@ -7153,7 +9935,7 @@
       <w:rPr>
         <w:noProof/>
       </w:rPr>
-      <w:t>13</w:t>
+      <w:t>16</w:t>
     </w:r>
     <w:r>
       <w:fldChar w:fldCharType="end"/>
@@ -7801,16 +10583,16 @@
     </w:lvl>
   </w:abstractNum>
   <w:abstractNum w:abstractNumId="5" w15:restartNumberingAfterBreak="0">
-    <w:nsid w:val="4C67448C"/>
+    <w:nsid w:val="40AD6F0A"/>
     <w:multiLevelType w:val="hybridMultilevel"/>
-    <w:tmpl w:val="D2E416B8"/>
+    <w:tmpl w:val="58D4582E"/>
     <w:lvl w:ilvl="0" w:tplc="04090001">
       <w:start w:val="1"/>
       <w:numFmt w:val="bullet"/>
       <w:lvlText w:val=""/>
       <w:lvlJc w:val="left"/>
       <w:pPr>
-        <w:ind w:left="2160" w:hanging="360"/>
+        <w:ind w:left="1440" w:hanging="360"/>
       </w:pPr>
       <w:rPr>
         <w:rFonts w:ascii="Symbol" w:hAnsi="Symbol" w:hint="default"/>
@@ -7822,7 +10604,7 @@
       <w:lvlText w:val="o"/>
       <w:lvlJc w:val="left"/>
       <w:pPr>
-        <w:ind w:left="2880" w:hanging="360"/>
+        <w:ind w:left="2160" w:hanging="360"/>
       </w:pPr>
       <w:rPr>
         <w:rFonts w:ascii="Courier New" w:hAnsi="Courier New" w:cs="Courier New" w:hint="default"/>
@@ -7834,7 +10616,7 @@
       <w:lvlText w:val=""/>
       <w:lvlJc w:val="left"/>
       <w:pPr>
-        <w:ind w:left="3600" w:hanging="360"/>
+        <w:ind w:left="2880" w:hanging="360"/>
       </w:pPr>
       <w:rPr>
         <w:rFonts w:ascii="Wingdings" w:hAnsi="Wingdings" w:hint="default"/>
@@ -7846,7 +10628,7 @@
       <w:lvlText w:val=""/>
       <w:lvlJc w:val="left"/>
       <w:pPr>
-        <w:ind w:left="4320" w:hanging="360"/>
+        <w:ind w:left="3600" w:hanging="360"/>
       </w:pPr>
       <w:rPr>
         <w:rFonts w:ascii="Symbol" w:hAnsi="Symbol" w:hint="default"/>
@@ -7858,7 +10640,7 @@
       <w:lvlText w:val="o"/>
       <w:lvlJc w:val="left"/>
       <w:pPr>
-        <w:ind w:left="5040" w:hanging="360"/>
+        <w:ind w:left="4320" w:hanging="360"/>
       </w:pPr>
       <w:rPr>
         <w:rFonts w:ascii="Courier New" w:hAnsi="Courier New" w:cs="Courier New" w:hint="default"/>
@@ -7870,7 +10652,7 @@
       <w:lvlText w:val=""/>
       <w:lvlJc w:val="left"/>
       <w:pPr>
-        <w:ind w:left="5760" w:hanging="360"/>
+        <w:ind w:left="5040" w:hanging="360"/>
       </w:pPr>
       <w:rPr>
         <w:rFonts w:ascii="Wingdings" w:hAnsi="Wingdings" w:hint="default"/>
@@ -7882,7 +10664,7 @@
       <w:lvlText w:val=""/>
       <w:lvlJc w:val="left"/>
       <w:pPr>
-        <w:ind w:left="6480" w:hanging="360"/>
+        <w:ind w:left="5760" w:hanging="360"/>
       </w:pPr>
       <w:rPr>
         <w:rFonts w:ascii="Symbol" w:hAnsi="Symbol" w:hint="default"/>
@@ -7894,7 +10676,7 @@
       <w:lvlText w:val="o"/>
       <w:lvlJc w:val="left"/>
       <w:pPr>
-        <w:ind w:left="7200" w:hanging="360"/>
+        <w:ind w:left="6480" w:hanging="360"/>
       </w:pPr>
       <w:rPr>
         <w:rFonts w:ascii="Courier New" w:hAnsi="Courier New" w:cs="Courier New" w:hint="default"/>
@@ -7906,7 +10688,7 @@
       <w:lvlText w:val=""/>
       <w:lvlJc w:val="left"/>
       <w:pPr>
-        <w:ind w:left="7920" w:hanging="360"/>
+        <w:ind w:left="7200" w:hanging="360"/>
       </w:pPr>
       <w:rPr>
         <w:rFonts w:ascii="Wingdings" w:hAnsi="Wingdings" w:hint="default"/>
@@ -7914,9 +10696,9 @@
     </w:lvl>
   </w:abstractNum>
   <w:abstractNum w:abstractNumId="6" w15:restartNumberingAfterBreak="0">
-    <w:nsid w:val="518118FC"/>
+    <w:nsid w:val="4C67448C"/>
     <w:multiLevelType w:val="hybridMultilevel"/>
-    <w:tmpl w:val="5D02B008"/>
+    <w:tmpl w:val="D2E416B8"/>
     <w:lvl w:ilvl="0" w:tplc="04090001">
       <w:start w:val="1"/>
       <w:numFmt w:val="bullet"/>
@@ -8027,6 +10809,119 @@
     </w:lvl>
   </w:abstractNum>
   <w:abstractNum w:abstractNumId="7" w15:restartNumberingAfterBreak="0">
+    <w:nsid w:val="518118FC"/>
+    <w:multiLevelType w:val="hybridMultilevel"/>
+    <w:tmpl w:val="5D02B008"/>
+    <w:lvl w:ilvl="0" w:tplc="04090001">
+      <w:start w:val="1"/>
+      <w:numFmt w:val="bullet"/>
+      <w:lvlText w:val=""/>
+      <w:lvlJc w:val="left"/>
+      <w:pPr>
+        <w:ind w:left="2160" w:hanging="360"/>
+      </w:pPr>
+      <w:rPr>
+        <w:rFonts w:ascii="Symbol" w:hAnsi="Symbol" w:hint="default"/>
+      </w:rPr>
+    </w:lvl>
+    <w:lvl w:ilvl="1" w:tplc="04090003" w:tentative="1">
+      <w:start w:val="1"/>
+      <w:numFmt w:val="bullet"/>
+      <w:lvlText w:val="o"/>
+      <w:lvlJc w:val="left"/>
+      <w:pPr>
+        <w:ind w:left="2880" w:hanging="360"/>
+      </w:pPr>
+      <w:rPr>
+        <w:rFonts w:ascii="Courier New" w:hAnsi="Courier New" w:cs="Courier New" w:hint="default"/>
+      </w:rPr>
+    </w:lvl>
+    <w:lvl w:ilvl="2" w:tplc="04090005" w:tentative="1">
+      <w:start w:val="1"/>
+      <w:numFmt w:val="bullet"/>
+      <w:lvlText w:val=""/>
+      <w:lvlJc w:val="left"/>
+      <w:pPr>
+        <w:ind w:left="3600" w:hanging="360"/>
+      </w:pPr>
+      <w:rPr>
+        <w:rFonts w:ascii="Wingdings" w:hAnsi="Wingdings" w:hint="default"/>
+      </w:rPr>
+    </w:lvl>
+    <w:lvl w:ilvl="3" w:tplc="04090001" w:tentative="1">
+      <w:start w:val="1"/>
+      <w:numFmt w:val="bullet"/>
+      <w:lvlText w:val=""/>
+      <w:lvlJc w:val="left"/>
+      <w:pPr>
+        <w:ind w:left="4320" w:hanging="360"/>
+      </w:pPr>
+      <w:rPr>
+        <w:rFonts w:ascii="Symbol" w:hAnsi="Symbol" w:hint="default"/>
+      </w:rPr>
+    </w:lvl>
+    <w:lvl w:ilvl="4" w:tplc="04090003" w:tentative="1">
+      <w:start w:val="1"/>
+      <w:numFmt w:val="bullet"/>
+      <w:lvlText w:val="o"/>
+      <w:lvlJc w:val="left"/>
+      <w:pPr>
+        <w:ind w:left="5040" w:hanging="360"/>
+      </w:pPr>
+      <w:rPr>
+        <w:rFonts w:ascii="Courier New" w:hAnsi="Courier New" w:cs="Courier New" w:hint="default"/>
+      </w:rPr>
+    </w:lvl>
+    <w:lvl w:ilvl="5" w:tplc="04090005" w:tentative="1">
+      <w:start w:val="1"/>
+      <w:numFmt w:val="bullet"/>
+      <w:lvlText w:val=""/>
+      <w:lvlJc w:val="left"/>
+      <w:pPr>
+        <w:ind w:left="5760" w:hanging="360"/>
+      </w:pPr>
+      <w:rPr>
+        <w:rFonts w:ascii="Wingdings" w:hAnsi="Wingdings" w:hint="default"/>
+      </w:rPr>
+    </w:lvl>
+    <w:lvl w:ilvl="6" w:tplc="04090001" w:tentative="1">
+      <w:start w:val="1"/>
+      <w:numFmt w:val="bullet"/>
+      <w:lvlText w:val=""/>
+      <w:lvlJc w:val="left"/>
+      <w:pPr>
+        <w:ind w:left="6480" w:hanging="360"/>
+      </w:pPr>
+      <w:rPr>
+        <w:rFonts w:ascii="Symbol" w:hAnsi="Symbol" w:hint="default"/>
+      </w:rPr>
+    </w:lvl>
+    <w:lvl w:ilvl="7" w:tplc="04090003" w:tentative="1">
+      <w:start w:val="1"/>
+      <w:numFmt w:val="bullet"/>
+      <w:lvlText w:val="o"/>
+      <w:lvlJc w:val="left"/>
+      <w:pPr>
+        <w:ind w:left="7200" w:hanging="360"/>
+      </w:pPr>
+      <w:rPr>
+        <w:rFonts w:ascii="Courier New" w:hAnsi="Courier New" w:cs="Courier New" w:hint="default"/>
+      </w:rPr>
+    </w:lvl>
+    <w:lvl w:ilvl="8" w:tplc="04090005" w:tentative="1">
+      <w:start w:val="1"/>
+      <w:numFmt w:val="bullet"/>
+      <w:lvlText w:val=""/>
+      <w:lvlJc w:val="left"/>
+      <w:pPr>
+        <w:ind w:left="7920" w:hanging="360"/>
+      </w:pPr>
+      <w:rPr>
+        <w:rFonts w:ascii="Wingdings" w:hAnsi="Wingdings" w:hint="default"/>
+      </w:rPr>
+    </w:lvl>
+  </w:abstractNum>
+  <w:abstractNum w:abstractNumId="8" w15:restartNumberingAfterBreak="0">
     <w:nsid w:val="5831226F"/>
     <w:multiLevelType w:val="hybridMultilevel"/>
     <w:tmpl w:val="748A3366"/>
@@ -8112,7 +11007,7 @@
       </w:pPr>
     </w:lvl>
   </w:abstractNum>
-  <w:abstractNum w:abstractNumId="8" w15:restartNumberingAfterBreak="0">
+  <w:abstractNum w:abstractNumId="9" w15:restartNumberingAfterBreak="0">
     <w:nsid w:val="72A15B46"/>
     <w:multiLevelType w:val="hybridMultilevel"/>
     <w:tmpl w:val="A63A8A34"/>
@@ -8211,29 +11106,24 @@
     <w:abstractNumId w:val="1"/>
   </w:num>
   <w:num w:numId="5">
-    <w:abstractNumId w:val="8"/>
+    <w:abstractNumId w:val="9"/>
   </w:num>
   <w:num w:numId="6">
-    <w:abstractNumId w:val="7"/>
+    <w:abstractNumId w:val="8"/>
   </w:num>
   <w:num w:numId="7">
     <w:abstractNumId w:val="2"/>
   </w:num>
   <w:num w:numId="8">
+    <w:abstractNumId w:val="6"/>
+  </w:num>
+  <w:num w:numId="9">
+    <w:abstractNumId w:val="7"/>
+  </w:num>
+  <w:num w:numId="10">
     <w:abstractNumId w:val="5"/>
   </w:num>
-  <w:num w:numId="9">
-    <w:abstractNumId w:val="6"/>
-  </w:num>
 </w:numbering>
-</file>
-
-<file path=word/people.xml><?xml version="1.0" encoding="utf-8"?>
-<w15:people xmlns:wpc="http://schemas.microsoft.com/office/word/2010/wordprocessingCanvas" xmlns:mc="http://schemas.openxmlformats.org/markup-compatibility/2006" xmlns:o="urn:schemas-microsoft-com:office:office" xmlns:r="http://schemas.openxmlformats.org/officeDocument/2006/relationships" xmlns:m="http://schemas.openxmlformats.org/officeDocument/2006/math" xmlns:v="urn:schemas-microsoft-com:vml" xmlns:wp14="http://schemas.microsoft.com/office/word/2010/wordprocessingDrawing" xmlns:wp="http://schemas.openxmlformats.org/drawingml/2006/wordprocessingDrawing" xmlns:w10="urn:schemas-microsoft-com:office:word" xmlns:w="http://schemas.openxmlformats.org/wordprocessingml/2006/main" xmlns:w14="http://schemas.microsoft.com/office/word/2010/wordml" xmlns:w15="http://schemas.microsoft.com/office/word/2012/wordml" xmlns:wpg="http://schemas.microsoft.com/office/word/2010/wordprocessingGroup" xmlns:wpi="http://schemas.microsoft.com/office/word/2010/wordprocessingInk" xmlns:wne="http://schemas.microsoft.com/office/word/2006/wordml" xmlns:wps="http://schemas.microsoft.com/office/word/2010/wordprocessingShape" mc:Ignorable="w14 w15 wp14">
-  <w15:person w15:author="Dawid Szymczyk">
-    <w15:presenceInfo w15:providerId="Windows Live" w15:userId="f9fb6934c0a15ae4"/>
-  </w15:person>
-</w15:people>
 </file>
 
 <file path=word/styles.xml><?xml version="1.0" encoding="utf-8"?>
@@ -9169,6 +12059,16 @@
       <w:u w:val="single"/>
     </w:rPr>
   </w:style>
+  <w:style w:type="character" w:styleId="PlaceholderText">
+    <w:name w:val="Placeholder Text"/>
+    <w:basedOn w:val="DefaultParagraphFont"/>
+    <w:uiPriority w:val="99"/>
+    <w:semiHidden/>
+    <w:rsid w:val="00A2605F"/>
+    <w:rPr>
+      <w:color w:val="808080"/>
+    </w:rPr>
+  </w:style>
 </w:styles>
 </file>
 
@@ -9438,7 +12338,7 @@
 </file>
 
 <file path=customXml/itemProps1.xml><?xml version="1.0" encoding="utf-8"?>
-<ds:datastoreItem xmlns:ds="http://schemas.openxmlformats.org/officeDocument/2006/customXml" ds:itemID="{5E18F888-A8CF-4861-A9DB-FFF38A092152}">
+<ds:datastoreItem xmlns:ds="http://schemas.openxmlformats.org/officeDocument/2006/customXml" ds:itemID="{EFA13356-AD43-4BA5-941D-E67878FD92D6}">
   <ds:schemaRefs>
     <ds:schemaRef ds:uri="http://schemas.openxmlformats.org/officeDocument/2006/bibliography"/>
   </ds:schemaRefs>

</xml_diff>